<commit_message>
create objects and fields
</commit_message>
<xml_diff>
--- a/docs/Use-cases.docx
+++ b/docs/Use-cases.docx
@@ -5442,27 +5442,6 @@
       <w:r>
         <w:t>Visitor's shopping cart is gone</w:t>
       </w:r>
-    </w:p>
-    <w:p>
-      <w:pPr>
-        <w:pStyle w:val="a3"/>
-        <w:bidi w:val="0"/>
-        <w:ind w:left="1353"/>
-        <w:rPr>
-          <w:b/>
-          <w:bCs/>
-        </w:rPr>
-      </w:pPr>
-    </w:p>
-    <w:p>
-      <w:pPr>
-        <w:bidi w:val="0"/>
-        <w:ind w:left="720"/>
-        <w:rPr>
-          <w:b/>
-          <w:bCs/>
-        </w:rPr>
-      </w:pPr>
       <w:r>
         <w:rPr>
           <w:b/>
@@ -5698,15 +5677,6 @@
     </w:p>
     <w:p>
       <w:pPr>
-        <w:bidi w:val="0"/>
-        <w:rPr>
-          <w:b/>
-          <w:bCs/>
-        </w:rPr>
-      </w:pPr>
-    </w:p>
-    <w:p>
-      <w:pPr>
         <w:pStyle w:val="1"/>
         <w:bidi w:val="0"/>
         <w:rPr>
@@ -5714,12 +5684,31 @@
           <w:bCs/>
         </w:rPr>
       </w:pPr>
-      <w:r>
-        <w:rPr>
-          <w:b/>
-          <w:bCs/>
-        </w:rPr>
-        <w:lastRenderedPageBreak/>
+    </w:p>
+    <w:p>
+      <w:pPr>
+        <w:pStyle w:val="1"/>
+        <w:bidi w:val="0"/>
+        <w:rPr>
+          <w:b/>
+          <w:bCs/>
+        </w:rPr>
+      </w:pPr>
+    </w:p>
+    <w:p>
+      <w:pPr>
+        <w:pStyle w:val="1"/>
+        <w:bidi w:val="0"/>
+        <w:rPr>
+          <w:b/>
+          <w:bCs/>
+        </w:rPr>
+      </w:pPr>
+      <w:r>
+        <w:rPr>
+          <w:b/>
+          <w:bCs/>
+        </w:rPr>
         <w:t xml:space="preserve">Use-case </w:t>
       </w:r>
       <w:r>
@@ -5957,27 +5946,6 @@
       <w:r>
         <w:t xml:space="preserve"> </w:t>
       </w:r>
-    </w:p>
-    <w:p>
-      <w:pPr>
-        <w:pStyle w:val="a3"/>
-        <w:bidi w:val="0"/>
-        <w:ind w:left="1353"/>
-        <w:rPr>
-          <w:b/>
-          <w:bCs/>
-        </w:rPr>
-      </w:pPr>
-    </w:p>
-    <w:p>
-      <w:pPr>
-        <w:bidi w:val="0"/>
-        <w:ind w:left="720"/>
-        <w:rPr>
-          <w:b/>
-          <w:bCs/>
-        </w:rPr>
-      </w:pPr>
       <w:r>
         <w:rPr>
           <w:b/>
@@ -6262,15 +6230,6 @@
     </w:tbl>
     <w:p>
       <w:pPr>
-        <w:bidi w:val="0"/>
-        <w:rPr>
-          <w:b/>
-          <w:bCs/>
-        </w:rPr>
-      </w:pPr>
-    </w:p>
-    <w:p>
-      <w:pPr>
         <w:pStyle w:val="1"/>
         <w:bidi w:val="0"/>
         <w:rPr>
@@ -6322,6 +6281,13 @@
           <w:bCs/>
         </w:rPr>
         <w:t>Log-In</w:t>
+      </w:r>
+      <w:r>
+        <w:rPr>
+          <w:b/>
+          <w:bCs/>
+        </w:rPr>
+        <w:t xml:space="preserve"> (Failed scenario)</w:t>
       </w:r>
     </w:p>
     <w:p>
@@ -6450,7 +6416,10 @@
         <w:bidi w:val="0"/>
       </w:pPr>
       <w:r>
-        <w:t>Visitor Log-In</w:t>
+        <w:t>User</w:t>
+      </w:r>
+      <w:r>
+        <w:t xml:space="preserve"> Log-In</w:t>
       </w:r>
       <w:r>
         <w:t xml:space="preserve"> the system</w:t>
@@ -6489,7 +6458,25 @@
         <w:bidi w:val="0"/>
       </w:pPr>
       <w:r>
-        <w:t>If credentials are correct, the visitor become assigned user</w:t>
+        <w:t xml:space="preserve">The </w:t>
+      </w:r>
+      <w:r>
+        <w:t>credentials are incorrect, a</w:t>
+      </w:r>
+      <w:r>
+        <w:t>n err</w:t>
+      </w:r>
+      <w:r>
+        <w:t xml:space="preserve">or </w:t>
+      </w:r>
+      <w:r>
+        <w:t>message</w:t>
+      </w:r>
+      <w:r>
+        <w:t xml:space="preserve"> sent to the visitor</w:t>
+      </w:r>
+      <w:r>
+        <w:t xml:space="preserve"> </w:t>
       </w:r>
     </w:p>
     <w:p>
@@ -6502,28 +6489,170 @@
         <w:bidi w:val="0"/>
       </w:pPr>
       <w:r>
-        <w:t>If credentials are incorrect, a</w:t>
-      </w:r>
-      <w:r>
-        <w:t xml:space="preserve"> specific</w:t>
-      </w:r>
-      <w:r>
-        <w:t xml:space="preserve"> error </w:t>
-      </w:r>
-      <w:r>
-        <w:t>message</w:t>
-      </w:r>
-      <w:r>
-        <w:t xml:space="preserve"> sent to the visitor</w:t>
-      </w:r>
-      <w:r>
-        <w:t xml:space="preserve"> (which </w:t>
-      </w:r>
-      <w:r>
-        <w:t>credentials</w:t>
-      </w:r>
-      <w:r>
-        <w:t xml:space="preserve"> are incorrect)</w:t>
+        <w:t xml:space="preserve">Log-In failed </w:t>
+      </w:r>
+    </w:p>
+    <w:p>
+      <w:pPr>
+        <w:pStyle w:val="1"/>
+        <w:bidi w:val="0"/>
+        <w:rPr>
+          <w:b/>
+          <w:bCs/>
+        </w:rPr>
+      </w:pPr>
+    </w:p>
+    <w:p>
+      <w:pPr>
+        <w:pStyle w:val="1"/>
+        <w:bidi w:val="0"/>
+        <w:rPr>
+          <w:b/>
+          <w:bCs/>
+        </w:rPr>
+      </w:pPr>
+    </w:p>
+    <w:p>
+      <w:pPr>
+        <w:bidi w:val="0"/>
+      </w:pPr>
+    </w:p>
+    <w:p>
+      <w:pPr>
+        <w:bidi w:val="0"/>
+      </w:pPr>
+    </w:p>
+    <w:p>
+      <w:pPr>
+        <w:pStyle w:val="1"/>
+        <w:bidi w:val="0"/>
+        <w:rPr>
+          <w:b/>
+          <w:bCs/>
+        </w:rPr>
+      </w:pPr>
+    </w:p>
+    <w:p>
+      <w:pPr>
+        <w:pStyle w:val="1"/>
+        <w:bidi w:val="0"/>
+        <w:rPr>
+          <w:b/>
+          <w:bCs/>
+        </w:rPr>
+      </w:pPr>
+      <w:r>
+        <w:rPr>
+          <w:b/>
+          <w:bCs/>
+        </w:rPr>
+        <w:t>Use-case 2.1.4: Visitor - Log-In</w:t>
+      </w:r>
+      <w:r>
+        <w:rPr>
+          <w:b/>
+          <w:bCs/>
+        </w:rPr>
+        <w:t xml:space="preserve"> (Success scenario)</w:t>
+      </w:r>
+    </w:p>
+    <w:p>
+      <w:pPr>
+        <w:pStyle w:val="a3"/>
+        <w:numPr>
+          <w:ilvl w:val="0"/>
+          <w:numId w:val="7"/>
+        </w:numPr>
+        <w:bidi w:val="0"/>
+      </w:pPr>
+      <w:r>
+        <w:rPr>
+          <w:b/>
+          <w:bCs/>
+        </w:rPr>
+        <w:t xml:space="preserve">Actor: </w:t>
+      </w:r>
+      <w:r>
+        <w:rPr>
+          <w:rFonts w:ascii="Helvetica" w:hAnsi="Helvetica"/>
+          <w:color w:val="000000"/>
+          <w:sz w:val="18"/>
+          <w:szCs w:val="18"/>
+          <w:shd w:val="clear" w:color="auto" w:fill="F8F9FA"/>
+        </w:rPr>
+        <w:t xml:space="preserve">User  </w:t>
+      </w:r>
+    </w:p>
+    <w:p>
+      <w:pPr>
+        <w:pStyle w:val="a3"/>
+        <w:numPr>
+          <w:ilvl w:val="0"/>
+          <w:numId w:val="7"/>
+        </w:numPr>
+        <w:bidi w:val="0"/>
+      </w:pPr>
+      <w:r>
+        <w:rPr>
+          <w:b/>
+          <w:bCs/>
+        </w:rPr>
+        <w:t xml:space="preserve">Precondition: </w:t>
+      </w:r>
+      <w:r>
+        <w:t>User is a visitor</w:t>
+      </w:r>
+    </w:p>
+    <w:p>
+      <w:pPr>
+        <w:pStyle w:val="a3"/>
+        <w:numPr>
+          <w:ilvl w:val="0"/>
+          <w:numId w:val="7"/>
+        </w:numPr>
+        <w:bidi w:val="0"/>
+        <w:rPr>
+          <w:b/>
+          <w:bCs/>
+        </w:rPr>
+      </w:pPr>
+      <w:r>
+        <w:rPr>
+          <w:b/>
+          <w:bCs/>
+        </w:rPr>
+        <w:t>Parameters</w:t>
+      </w:r>
+      <w:r>
+        <w:t>: User name, password</w:t>
+      </w:r>
+      <w:r>
+        <w:rPr>
+          <w:b/>
+          <w:bCs/>
+        </w:rPr>
+        <w:t xml:space="preserve"> </w:t>
+      </w:r>
+    </w:p>
+    <w:p>
+      <w:pPr>
+        <w:pStyle w:val="a3"/>
+        <w:numPr>
+          <w:ilvl w:val="0"/>
+          <w:numId w:val="7"/>
+        </w:numPr>
+        <w:bidi w:val="0"/>
+        <w:rPr>
+          <w:b/>
+          <w:bCs/>
+        </w:rPr>
+      </w:pPr>
+      <w:r>
+        <w:rPr>
+          <w:b/>
+          <w:bCs/>
+        </w:rPr>
+        <w:t>Actions:</w:t>
       </w:r>
     </w:p>
     <w:p>
@@ -6536,19 +6665,60 @@
         <w:bidi w:val="0"/>
       </w:pPr>
       <w:r>
-        <w:t xml:space="preserve">Log-In failed </w:t>
-      </w:r>
-    </w:p>
-    <w:p>
-      <w:pPr>
-        <w:pStyle w:val="a3"/>
-        <w:bidi w:val="0"/>
-        <w:ind w:left="1353"/>
-        <w:rPr>
-          <w:b/>
-          <w:bCs/>
-        </w:rPr>
-      </w:pPr>
+        <w:t>User</w:t>
+      </w:r>
+      <w:r>
+        <w:t xml:space="preserve"> Log-In the system with his credentials</w:t>
+      </w:r>
+    </w:p>
+    <w:p>
+      <w:pPr>
+        <w:pStyle w:val="a3"/>
+        <w:numPr>
+          <w:ilvl w:val="1"/>
+          <w:numId w:val="65"/>
+        </w:numPr>
+        <w:bidi w:val="0"/>
+      </w:pPr>
+      <w:r>
+        <w:t xml:space="preserve">The system checks that the credentials are correct (the same credentials provided by the user when registering to the system </w:t>
+      </w:r>
+      <w:r>
+        <w:rPr>
+          <w:rFonts w:hint="cs"/>
+          <w:rtl/>
+        </w:rPr>
+        <w:t>(</w:t>
+      </w:r>
+    </w:p>
+    <w:p>
+      <w:pPr>
+        <w:pStyle w:val="a3"/>
+        <w:numPr>
+          <w:ilvl w:val="1"/>
+          <w:numId w:val="65"/>
+        </w:numPr>
+        <w:bidi w:val="0"/>
+      </w:pPr>
+      <w:r>
+        <w:t xml:space="preserve">The </w:t>
+      </w:r>
+      <w:r>
+        <w:t>credentials are correct, the visitor become assigned user</w:t>
+      </w:r>
+    </w:p>
+    <w:p>
+      <w:pPr>
+        <w:pStyle w:val="a3"/>
+        <w:numPr>
+          <w:ilvl w:val="1"/>
+          <w:numId w:val="65"/>
+        </w:numPr>
+        <w:bidi w:val="0"/>
+      </w:pPr>
+      <w:r>
+        <w:t>Log – In successful</w:t>
+      </w:r>
     </w:p>
     <w:p>
       <w:pPr>
@@ -6825,21 +6995,35 @@
                 <w:b/>
                 <w:bCs/>
               </w:rPr>
-              <w:t xml:space="preserve">a </w:t>
-            </w:r>
-            <w:r>
-              <w:rPr>
-                <w:b/>
-                <w:bCs/>
-              </w:rPr>
-              <w:t>specific</w:t>
-            </w:r>
-            <w:r>
-              <w:rPr>
-                <w:b/>
-                <w:bCs/>
-              </w:rPr>
-              <w:t xml:space="preserve"> error massage</w:t>
+              <w:t>a</w:t>
+            </w:r>
+            <w:r>
+              <w:rPr>
+                <w:b/>
+                <w:bCs/>
+              </w:rPr>
+              <w:t xml:space="preserve">n </w:t>
+            </w:r>
+            <w:r>
+              <w:rPr>
+                <w:b/>
+                <w:bCs/>
+              </w:rPr>
+              <w:t>error m</w:t>
+            </w:r>
+            <w:r>
+              <w:rPr>
+                <w:b/>
+                <w:bCs/>
+              </w:rPr>
+              <w:t>e</w:t>
+            </w:r>
+            <w:r>
+              <w:rPr>
+                <w:b/>
+                <w:bCs/>
+              </w:rPr>
+              <w:t>ssage</w:t>
             </w:r>
           </w:p>
         </w:tc>
@@ -7336,15 +7520,6 @@
     </w:tbl>
     <w:p>
       <w:pPr>
-        <w:bidi w:val="0"/>
-        <w:rPr>
-          <w:b/>
-          <w:bCs/>
-        </w:rPr>
-      </w:pPr>
-    </w:p>
-    <w:p>
-      <w:pPr>
         <w:pStyle w:val="1"/>
         <w:bidi w:val="0"/>
         <w:rPr>
@@ -7352,11 +7527,42 @@
           <w:bCs/>
         </w:rPr>
       </w:pPr>
-      <w:r>
-        <w:rPr>
-          <w:b/>
-          <w:bCs/>
-        </w:rPr>
+    </w:p>
+    <w:p>
+      <w:pPr>
+        <w:bidi w:val="0"/>
+      </w:pPr>
+    </w:p>
+    <w:p>
+      <w:pPr>
+        <w:bidi w:val="0"/>
+      </w:pPr>
+    </w:p>
+    <w:p>
+      <w:pPr>
+        <w:bidi w:val="0"/>
+      </w:pPr>
+    </w:p>
+    <w:p>
+      <w:pPr>
+        <w:bidi w:val="0"/>
+      </w:pPr>
+    </w:p>
+    <w:p>
+      <w:pPr>
+        <w:pStyle w:val="1"/>
+        <w:bidi w:val="0"/>
+        <w:rPr>
+          <w:b/>
+          <w:bCs/>
+        </w:rPr>
+      </w:pPr>
+      <w:r>
+        <w:rPr>
+          <w:b/>
+          <w:bCs/>
+        </w:rPr>
+        <w:lastRenderedPageBreak/>
         <w:t>Use-case 2.2</w:t>
       </w:r>
       <w:r>
@@ -8172,7 +8378,6 @@
                 <w:b/>
                 <w:bCs/>
               </w:rPr>
-              <w:lastRenderedPageBreak/>
               <w:t>or a group of product</w:t>
             </w:r>
             <w:r>
@@ -8210,7 +8415,6 @@
                 <w:b/>
                 <w:bCs/>
               </w:rPr>
-              <w:lastRenderedPageBreak/>
               <w:t>Product and store id (valid).</w:t>
             </w:r>
           </w:p>
@@ -9432,77 +9636,6 @@
     </w:p>
     <w:p>
       <w:pPr>
-        <w:pStyle w:val="a3"/>
-        <w:bidi w:val="0"/>
-        <w:rPr>
-          <w:b/>
-          <w:bCs/>
-        </w:rPr>
-      </w:pPr>
-    </w:p>
-    <w:p>
-      <w:pPr>
-        <w:pStyle w:val="a3"/>
-        <w:bidi w:val="0"/>
-        <w:rPr>
-          <w:b/>
-          <w:bCs/>
-        </w:rPr>
-      </w:pPr>
-    </w:p>
-    <w:p>
-      <w:pPr>
-        <w:pStyle w:val="a3"/>
-        <w:bidi w:val="0"/>
-        <w:rPr>
-          <w:b/>
-          <w:bCs/>
-        </w:rPr>
-      </w:pPr>
-    </w:p>
-    <w:p>
-      <w:pPr>
-        <w:pStyle w:val="a3"/>
-        <w:bidi w:val="0"/>
-        <w:rPr>
-          <w:b/>
-          <w:bCs/>
-        </w:rPr>
-      </w:pPr>
-    </w:p>
-    <w:p>
-      <w:pPr>
-        <w:pStyle w:val="a3"/>
-        <w:bidi w:val="0"/>
-        <w:rPr>
-          <w:b/>
-          <w:bCs/>
-        </w:rPr>
-      </w:pPr>
-    </w:p>
-    <w:p>
-      <w:pPr>
-        <w:pStyle w:val="a3"/>
-        <w:bidi w:val="0"/>
-        <w:rPr>
-          <w:b/>
-          <w:bCs/>
-        </w:rPr>
-      </w:pPr>
-    </w:p>
-    <w:p>
-      <w:pPr>
-        <w:pStyle w:val="a3"/>
-        <w:bidi w:val="0"/>
-        <w:rPr>
-          <w:b/>
-          <w:bCs/>
-        </w:rPr>
-      </w:pPr>
-    </w:p>
-    <w:p>
-      <w:pPr>
-        <w:pStyle w:val="a3"/>
         <w:bidi w:val="0"/>
         <w:rPr>
           <w:b/>
@@ -9524,7 +9657,14 @@
           <w:b/>
           <w:bCs/>
         </w:rPr>
-        <w:t>Use-case 2.2.5: Buying the shopping cart content.</w:t>
+        <w:t>Use-case 2.2.5: Buying the shopping cart content</w:t>
+      </w:r>
+      <w:r>
+        <w:rPr>
+          <w:b/>
+          <w:bCs/>
+        </w:rPr>
+        <w:t xml:space="preserve"> (success scenario)</w:t>
       </w:r>
     </w:p>
     <w:p>
@@ -9646,14 +9786,7 @@
           <w:b/>
           <w:bCs/>
         </w:rPr>
-        <w:t>Parameters</w:t>
-      </w:r>
-      <w:r>
-        <w:rPr>
-          <w:b/>
-          <w:bCs/>
-        </w:rPr>
-        <w:t>:</w:t>
+        <w:t>Parameters:</w:t>
       </w:r>
       <w:r>
         <w:t xml:space="preserve"> payment service, </w:t>
@@ -9712,7 +9845,13 @@
         <w:bidi w:val="0"/>
       </w:pPr>
       <w:r>
-        <w:t>The system verifies the shopping cart contains at least one non empty shopping basket</w:t>
+        <w:t xml:space="preserve">The </w:t>
+      </w:r>
+      <w:r>
+        <w:t>market</w:t>
+      </w:r>
+      <w:r>
+        <w:t xml:space="preserve"> verifies the shopping cart contains at least one non empty shopping basket</w:t>
       </w:r>
     </w:p>
     <w:p>
@@ -9725,7 +9864,13 @@
         <w:bidi w:val="0"/>
       </w:pPr>
       <w:r>
-        <w:t xml:space="preserve">The system </w:t>
+        <w:t xml:space="preserve">The </w:t>
+      </w:r>
+      <w:r>
+        <w:t>store</w:t>
+      </w:r>
+      <w:r>
+        <w:t xml:space="preserve"> </w:t>
       </w:r>
       <w:r>
         <w:t>calculates</w:t>
@@ -9744,7 +9889,13 @@
         <w:bidi w:val="0"/>
       </w:pPr>
       <w:r>
-        <w:t>The system is c</w:t>
+        <w:t xml:space="preserve">The </w:t>
+      </w:r>
+      <w:r>
+        <w:t xml:space="preserve">market </w:t>
+      </w:r>
+      <w:r>
+        <w:t>is c</w:t>
       </w:r>
       <w:r>
         <w:t>onnect</w:t>
@@ -9766,7 +9917,13 @@
         <w:bidi w:val="0"/>
       </w:pPr>
       <w:r>
-        <w:t>The system is c</w:t>
+        <w:t xml:space="preserve">The </w:t>
+      </w:r>
+      <w:r>
+        <w:t xml:space="preserve">market </w:t>
+      </w:r>
+      <w:r>
+        <w:t>is c</w:t>
       </w:r>
       <w:r>
         <w:t>onnect</w:t>
@@ -9775,8 +9932,664 @@
         <w:t>ing</w:t>
       </w:r>
       <w:r>
-        <w:t xml:space="preserve"> to supply service in order to ship the products. </w:t>
-      </w:r>
+        <w:t xml:space="preserve"> to supply service in order to ship the products.</w:t>
+      </w:r>
+    </w:p>
+    <w:p>
+      <w:pPr>
+        <w:pStyle w:val="a3"/>
+        <w:numPr>
+          <w:ilvl w:val="0"/>
+          <w:numId w:val="71"/>
+        </w:numPr>
+        <w:bidi w:val="0"/>
+      </w:pPr>
+      <w:r>
+        <w:t>Purchase completes successfully</w:t>
+      </w:r>
+      <w:r>
+        <w:t xml:space="preserve"> -</w:t>
+      </w:r>
+      <w:r>
+        <w:t xml:space="preserve"> The product is out of stock</w:t>
+      </w:r>
+      <w:r>
+        <w:t xml:space="preserve"> </w:t>
+      </w:r>
+    </w:p>
+    <w:p>
+      <w:pPr>
+        <w:pStyle w:val="1"/>
+        <w:bidi w:val="0"/>
+      </w:pPr>
+    </w:p>
+    <w:p>
+      <w:pPr>
+        <w:pStyle w:val="1"/>
+        <w:bidi w:val="0"/>
+      </w:pPr>
+    </w:p>
+    <w:p>
+      <w:pPr>
+        <w:pStyle w:val="1"/>
+        <w:bidi w:val="0"/>
+      </w:pPr>
+      <w:r>
+        <w:t xml:space="preserve">Use-case 2.2.5: Buying the shopping cart content (Failed scenario – product already </w:t>
+      </w:r>
+      <w:r>
+        <w:t>bought)</w:t>
+      </w:r>
+    </w:p>
+    <w:p>
+      <w:pPr>
+        <w:pStyle w:val="a3"/>
+        <w:numPr>
+          <w:ilvl w:val="0"/>
+          <w:numId w:val="17"/>
+        </w:numPr>
+        <w:bidi w:val="0"/>
+        <w:rPr>
+          <w:b/>
+          <w:bCs/>
+        </w:rPr>
+      </w:pPr>
+      <w:r>
+        <w:rPr>
+          <w:b/>
+          <w:bCs/>
+        </w:rPr>
+        <w:t xml:space="preserve">Actor: </w:t>
+      </w:r>
+      <w:r>
+        <w:rPr>
+          <w:rFonts w:ascii="Helvetica" w:hAnsi="Helvetica"/>
+          <w:sz w:val="18"/>
+          <w:szCs w:val="18"/>
+          <w:shd w:val="clear" w:color="auto" w:fill="F8F9FA"/>
+        </w:rPr>
+        <w:t>User</w:t>
+      </w:r>
+      <w:r>
+        <w:rPr>
+          <w:rFonts w:ascii="Helvetica" w:hAnsi="Helvetica"/>
+          <w:b/>
+          <w:bCs/>
+          <w:sz w:val="18"/>
+          <w:szCs w:val="18"/>
+          <w:shd w:val="clear" w:color="auto" w:fill="F8F9FA"/>
+        </w:rPr>
+        <w:t xml:space="preserve">  </w:t>
+      </w:r>
+    </w:p>
+    <w:p>
+      <w:pPr>
+        <w:pStyle w:val="a3"/>
+        <w:numPr>
+          <w:ilvl w:val="0"/>
+          <w:numId w:val="17"/>
+        </w:numPr>
+        <w:bidi w:val="0"/>
+      </w:pPr>
+      <w:r>
+        <w:rPr>
+          <w:b/>
+          <w:bCs/>
+        </w:rPr>
+        <w:t xml:space="preserve">Precondition:  </w:t>
+      </w:r>
+      <w:r>
+        <w:t>User is a visitor, user has a shopping cart with at least one shopping</w:t>
+      </w:r>
+      <w:r>
+        <w:rPr>
+          <w:b/>
+          <w:bCs/>
+        </w:rPr>
+        <w:t xml:space="preserve"> </w:t>
+      </w:r>
+      <w:r>
+        <w:t>basket, valid payment service, valid supply service</w:t>
+      </w:r>
+    </w:p>
+    <w:p>
+      <w:pPr>
+        <w:pStyle w:val="a3"/>
+        <w:numPr>
+          <w:ilvl w:val="0"/>
+          <w:numId w:val="17"/>
+        </w:numPr>
+        <w:bidi w:val="0"/>
+      </w:pPr>
+      <w:r>
+        <w:rPr>
+          <w:b/>
+          <w:bCs/>
+        </w:rPr>
+        <w:t>Parameters:</w:t>
+      </w:r>
+      <w:r>
+        <w:t xml:space="preserve"> payment service, supply service</w:t>
+      </w:r>
+    </w:p>
+    <w:p>
+      <w:pPr>
+        <w:pStyle w:val="a3"/>
+        <w:numPr>
+          <w:ilvl w:val="0"/>
+          <w:numId w:val="17"/>
+        </w:numPr>
+        <w:bidi w:val="0"/>
+        <w:rPr>
+          <w:b/>
+          <w:bCs/>
+        </w:rPr>
+      </w:pPr>
+      <w:r>
+        <w:rPr>
+          <w:b/>
+          <w:bCs/>
+        </w:rPr>
+        <w:t>Actions:</w:t>
+      </w:r>
+    </w:p>
+    <w:p>
+      <w:pPr>
+        <w:pStyle w:val="a3"/>
+        <w:numPr>
+          <w:ilvl w:val="0"/>
+          <w:numId w:val="71"/>
+        </w:numPr>
+        <w:bidi w:val="0"/>
+      </w:pPr>
+      <w:r>
+        <w:t>Getting the user's shopping cart by the system</w:t>
+      </w:r>
+    </w:p>
+    <w:p>
+      <w:pPr>
+        <w:pStyle w:val="a3"/>
+        <w:numPr>
+          <w:ilvl w:val="0"/>
+          <w:numId w:val="71"/>
+        </w:numPr>
+        <w:bidi w:val="0"/>
+      </w:pPr>
+      <w:r>
+        <w:t xml:space="preserve">The </w:t>
+      </w:r>
+      <w:r>
+        <w:t xml:space="preserve">market </w:t>
+      </w:r>
+      <w:r>
+        <w:t>verifies the shopping cart contains at least one non empty shoppin</w:t>
+      </w:r>
+      <w:r>
+        <w:t>g basket</w:t>
+      </w:r>
+    </w:p>
+    <w:p>
+      <w:pPr>
+        <w:pStyle w:val="a3"/>
+        <w:numPr>
+          <w:ilvl w:val="0"/>
+          <w:numId w:val="71"/>
+        </w:numPr>
+        <w:bidi w:val="0"/>
+      </w:pPr>
+      <w:r>
+        <w:t xml:space="preserve">If one of the products of the </w:t>
+      </w:r>
+      <w:r>
+        <w:t>cart is already bought, visitor gets an error message</w:t>
+      </w:r>
+      <w:r>
+        <w:t xml:space="preserve"> from the store</w:t>
+      </w:r>
+      <w:r>
+        <w:t xml:space="preserve"> that the products are unavailable</w:t>
+      </w:r>
+    </w:p>
+    <w:p>
+      <w:pPr>
+        <w:pStyle w:val="a3"/>
+        <w:numPr>
+          <w:ilvl w:val="0"/>
+          <w:numId w:val="71"/>
+        </w:numPr>
+        <w:bidi w:val="0"/>
+      </w:pPr>
+      <w:r>
+        <w:t>The store calculates the total price according the discount policy</w:t>
+      </w:r>
+    </w:p>
+    <w:p>
+      <w:pPr>
+        <w:pStyle w:val="a3"/>
+        <w:numPr>
+          <w:ilvl w:val="0"/>
+          <w:numId w:val="71"/>
+        </w:numPr>
+        <w:bidi w:val="0"/>
+      </w:pPr>
+      <w:r>
+        <w:t xml:space="preserve">The </w:t>
+      </w:r>
+      <w:r>
+        <w:t>market</w:t>
+      </w:r>
+      <w:r>
+        <w:t xml:space="preserve"> </w:t>
+      </w:r>
+      <w:r>
+        <w:t xml:space="preserve">is connecting to payment service in order to pay for the products. </w:t>
+      </w:r>
+    </w:p>
+    <w:p>
+      <w:pPr>
+        <w:pStyle w:val="a3"/>
+        <w:numPr>
+          <w:ilvl w:val="0"/>
+          <w:numId w:val="71"/>
+        </w:numPr>
+        <w:bidi w:val="0"/>
+      </w:pPr>
+      <w:r>
+        <w:t xml:space="preserve">The </w:t>
+      </w:r>
+      <w:r>
+        <w:t>market</w:t>
+      </w:r>
+      <w:r>
+        <w:t xml:space="preserve"> </w:t>
+      </w:r>
+      <w:r>
+        <w:t xml:space="preserve">is connecting to supply service in order to ship the products. </w:t>
+      </w:r>
+    </w:p>
+    <w:p>
+      <w:pPr>
+        <w:pStyle w:val="1"/>
+        <w:bidi w:val="0"/>
+        <w:rPr>
+          <w:b/>
+          <w:bCs/>
+        </w:rPr>
+      </w:pPr>
+    </w:p>
+    <w:p>
+      <w:pPr>
+        <w:bidi w:val="0"/>
+      </w:pPr>
+    </w:p>
+    <w:p>
+      <w:pPr>
+        <w:bidi w:val="0"/>
+      </w:pPr>
+    </w:p>
+    <w:p>
+      <w:pPr>
+        <w:bidi w:val="0"/>
+      </w:pPr>
+    </w:p>
+    <w:p>
+      <w:pPr>
+        <w:bidi w:val="0"/>
+      </w:pPr>
+    </w:p>
+    <w:p>
+      <w:pPr>
+        <w:bidi w:val="0"/>
+      </w:pPr>
+    </w:p>
+    <w:p>
+      <w:pPr>
+        <w:bidi w:val="0"/>
+      </w:pPr>
+    </w:p>
+    <w:p>
+      <w:pPr>
+        <w:bidi w:val="0"/>
+      </w:pPr>
+    </w:p>
+    <w:p>
+      <w:pPr>
+        <w:bidi w:val="0"/>
+      </w:pPr>
+    </w:p>
+    <w:p>
+      <w:pPr>
+        <w:bidi w:val="0"/>
+      </w:pPr>
+    </w:p>
+    <w:p>
+      <w:pPr>
+        <w:bidi w:val="0"/>
+      </w:pPr>
+    </w:p>
+    <w:p>
+      <w:pPr>
+        <w:bidi w:val="0"/>
+      </w:pPr>
+    </w:p>
+    <w:p>
+      <w:pPr>
+        <w:bidi w:val="0"/>
+      </w:pPr>
+    </w:p>
+    <w:p>
+      <w:pPr>
+        <w:bidi w:val="0"/>
+      </w:pPr>
+    </w:p>
+    <w:p>
+      <w:pPr>
+        <w:pStyle w:val="1"/>
+        <w:bidi w:val="0"/>
+        <w:rPr>
+          <w:b/>
+          <w:bCs/>
+        </w:rPr>
+      </w:pPr>
+      <w:r>
+        <w:rPr>
+          <w:b/>
+          <w:bCs/>
+        </w:rPr>
+        <w:lastRenderedPageBreak/>
+        <w:t xml:space="preserve">Use-case 2.2.5: Buying the shopping cart </w:t>
+      </w:r>
+      <w:r>
+        <w:rPr>
+          <w:b/>
+          <w:bCs/>
+        </w:rPr>
+        <w:t>content</w:t>
+      </w:r>
+      <w:r>
+        <w:rPr>
+          <w:b/>
+          <w:bCs/>
+        </w:rPr>
+        <w:t xml:space="preserve"> (</w:t>
+      </w:r>
+      <w:r>
+        <w:rPr>
+          <w:b/>
+          <w:bCs/>
+        </w:rPr>
+        <w:t xml:space="preserve">Failed scenario – system failed to connect to external </w:t>
+      </w:r>
+      <w:r>
+        <w:rPr>
+          <w:b/>
+          <w:bCs/>
+        </w:rPr>
+        <w:t>service)</w:t>
+      </w:r>
+    </w:p>
+    <w:p>
+      <w:pPr>
+        <w:pStyle w:val="a3"/>
+        <w:numPr>
+          <w:ilvl w:val="0"/>
+          <w:numId w:val="17"/>
+        </w:numPr>
+        <w:bidi w:val="0"/>
+        <w:rPr>
+          <w:b/>
+          <w:bCs/>
+        </w:rPr>
+      </w:pPr>
+      <w:r>
+        <w:rPr>
+          <w:b/>
+          <w:bCs/>
+        </w:rPr>
+        <w:t xml:space="preserve">Actor: </w:t>
+      </w:r>
+      <w:r>
+        <w:rPr>
+          <w:rFonts w:ascii="Helvetica" w:hAnsi="Helvetica"/>
+          <w:color w:val="000000"/>
+          <w:sz w:val="18"/>
+          <w:szCs w:val="18"/>
+          <w:shd w:val="clear" w:color="auto" w:fill="F8F9FA"/>
+        </w:rPr>
+        <w:t>User</w:t>
+      </w:r>
+      <w:r>
+        <w:rPr>
+          <w:rFonts w:ascii="Helvetica" w:hAnsi="Helvetica"/>
+          <w:b/>
+          <w:bCs/>
+          <w:color w:val="000000"/>
+          <w:sz w:val="18"/>
+          <w:szCs w:val="18"/>
+          <w:shd w:val="clear" w:color="auto" w:fill="F8F9FA"/>
+        </w:rPr>
+        <w:t xml:space="preserve">  </w:t>
+      </w:r>
+    </w:p>
+    <w:p>
+      <w:pPr>
+        <w:pStyle w:val="a3"/>
+        <w:numPr>
+          <w:ilvl w:val="0"/>
+          <w:numId w:val="17"/>
+        </w:numPr>
+        <w:bidi w:val="0"/>
+      </w:pPr>
+      <w:r>
+        <w:rPr>
+          <w:b/>
+          <w:bCs/>
+        </w:rPr>
+        <w:t xml:space="preserve">Precondition:  </w:t>
+      </w:r>
+      <w:r>
+        <w:t>User is a visitor, user has a shopping cart with at least one shopping</w:t>
+      </w:r>
+      <w:r>
+        <w:rPr>
+          <w:b/>
+          <w:bCs/>
+        </w:rPr>
+        <w:t xml:space="preserve"> </w:t>
+      </w:r>
+      <w:r>
+        <w:t>basket, valid payment service, valid supply service</w:t>
+      </w:r>
+    </w:p>
+    <w:p>
+      <w:pPr>
+        <w:pStyle w:val="a3"/>
+        <w:numPr>
+          <w:ilvl w:val="0"/>
+          <w:numId w:val="17"/>
+        </w:numPr>
+        <w:bidi w:val="0"/>
+      </w:pPr>
+      <w:r>
+        <w:rPr>
+          <w:b/>
+          <w:bCs/>
+        </w:rPr>
+        <w:t>Parameters</w:t>
+      </w:r>
+      <w:r>
+        <w:rPr>
+          <w:b/>
+          <w:bCs/>
+        </w:rPr>
+        <w:t>:</w:t>
+      </w:r>
+      <w:r>
+        <w:t xml:space="preserve"> payment service, supply service</w:t>
+      </w:r>
+    </w:p>
+    <w:p>
+      <w:pPr>
+        <w:pStyle w:val="a3"/>
+        <w:numPr>
+          <w:ilvl w:val="0"/>
+          <w:numId w:val="17"/>
+        </w:numPr>
+        <w:bidi w:val="0"/>
+        <w:rPr>
+          <w:b/>
+          <w:bCs/>
+        </w:rPr>
+      </w:pPr>
+      <w:r>
+        <w:rPr>
+          <w:b/>
+          <w:bCs/>
+        </w:rPr>
+        <w:t>Actions:</w:t>
+      </w:r>
+    </w:p>
+    <w:p>
+      <w:pPr>
+        <w:pStyle w:val="a3"/>
+        <w:numPr>
+          <w:ilvl w:val="0"/>
+          <w:numId w:val="71"/>
+        </w:numPr>
+        <w:bidi w:val="0"/>
+      </w:pPr>
+      <w:r>
+        <w:t>Getting the user's shopping cart by the system</w:t>
+      </w:r>
+    </w:p>
+    <w:p>
+      <w:pPr>
+        <w:pStyle w:val="a3"/>
+        <w:numPr>
+          <w:ilvl w:val="0"/>
+          <w:numId w:val="71"/>
+        </w:numPr>
+        <w:bidi w:val="0"/>
+      </w:pPr>
+      <w:r>
+        <w:t xml:space="preserve">The </w:t>
+      </w:r>
+      <w:r>
+        <w:t>market</w:t>
+      </w:r>
+      <w:r>
+        <w:t xml:space="preserve"> </w:t>
+      </w:r>
+      <w:r>
+        <w:t>verifies the shopping cart contains at least one non empty shopping basket</w:t>
+      </w:r>
+    </w:p>
+    <w:p>
+      <w:pPr>
+        <w:pStyle w:val="a3"/>
+        <w:numPr>
+          <w:ilvl w:val="0"/>
+          <w:numId w:val="71"/>
+        </w:numPr>
+        <w:bidi w:val="0"/>
+      </w:pPr>
+      <w:r>
+        <w:t>The store calculates the total price according the discount policy</w:t>
+      </w:r>
+    </w:p>
+    <w:p>
+      <w:pPr>
+        <w:pStyle w:val="a3"/>
+        <w:numPr>
+          <w:ilvl w:val="0"/>
+          <w:numId w:val="71"/>
+        </w:numPr>
+        <w:bidi w:val="0"/>
+      </w:pPr>
+      <w:r>
+        <w:t xml:space="preserve">The system is connecting to payment service in order to pay for the products. </w:t>
+      </w:r>
+    </w:p>
+    <w:p>
+      <w:pPr>
+        <w:pStyle w:val="a3"/>
+        <w:numPr>
+          <w:ilvl w:val="0"/>
+          <w:numId w:val="71"/>
+        </w:numPr>
+        <w:bidi w:val="0"/>
+      </w:pPr>
+      <w:r>
+        <w:t xml:space="preserve">The </w:t>
+      </w:r>
+      <w:r>
+        <w:t>market</w:t>
+      </w:r>
+      <w:r>
+        <w:t xml:space="preserve"> </w:t>
+      </w:r>
+      <w:r>
+        <w:t xml:space="preserve">is connecting to supply service in order to ship the products. </w:t>
+      </w:r>
+    </w:p>
+    <w:p>
+      <w:pPr>
+        <w:pStyle w:val="a3"/>
+        <w:numPr>
+          <w:ilvl w:val="0"/>
+          <w:numId w:val="71"/>
+        </w:numPr>
+        <w:bidi w:val="0"/>
+      </w:pPr>
+      <w:r>
+        <w:t xml:space="preserve">If the </w:t>
+      </w:r>
+      <w:r>
+        <w:t>market</w:t>
+      </w:r>
+      <w:r>
+        <w:t xml:space="preserve"> </w:t>
+      </w:r>
+      <w:r>
+        <w:t>fails</w:t>
+      </w:r>
+      <w:r>
+        <w:t xml:space="preserve"> to connect one of the external </w:t>
+      </w:r>
+      <w:r>
+        <w:t>services,</w:t>
+      </w:r>
+      <w:r>
+        <w:t xml:space="preserve"> </w:t>
+      </w:r>
+      <w:r>
+        <w:t xml:space="preserve">visitor gets an error message </w:t>
+      </w:r>
+      <w:r>
+        <w:t>from the sys</w:t>
+      </w:r>
+      <w:r>
+        <w:t xml:space="preserve"> </w:t>
+      </w:r>
+      <w:r>
+        <w:t>market</w:t>
+      </w:r>
+      <w:r>
+        <w:t xml:space="preserve"> </w:t>
+      </w:r>
+      <w:r>
+        <w:t xml:space="preserve">and option to change service terms and reconnect the service </w:t>
+      </w:r>
+    </w:p>
+    <w:p>
+      <w:pPr>
+        <w:bidi w:val="0"/>
+      </w:pPr>
+    </w:p>
+    <w:p>
+      <w:pPr>
+        <w:bidi w:val="0"/>
+      </w:pPr>
     </w:p>
     <w:p>
       <w:pPr>
@@ -10340,6 +11153,37 @@
     </w:p>
     <w:p>
       <w:pPr>
+        <w:pStyle w:val="1"/>
+        <w:bidi w:val="0"/>
+        <w:rPr>
+          <w:b/>
+          <w:bCs/>
+        </w:rPr>
+      </w:pPr>
+    </w:p>
+    <w:p>
+      <w:pPr>
+        <w:pStyle w:val="1"/>
+        <w:bidi w:val="0"/>
+        <w:rPr>
+          <w:b/>
+          <w:bCs/>
+        </w:rPr>
+      </w:pPr>
+    </w:p>
+    <w:p>
+      <w:pPr>
+        <w:pStyle w:val="1"/>
+        <w:bidi w:val="0"/>
+        <w:rPr>
+          <w:b/>
+          <w:bCs/>
+        </w:rPr>
+      </w:pPr>
+    </w:p>
+    <w:p>
+      <w:pPr>
+        <w:pStyle w:val="1"/>
         <w:bidi w:val="0"/>
         <w:rPr>
           <w:b/>
@@ -10808,11 +11652,6 @@
     </w:tbl>
     <w:p>
       <w:pPr>
-        <w:bidi w:val="0"/>
-      </w:pPr>
-    </w:p>
-    <w:p>
-      <w:pPr>
         <w:pStyle w:val="1"/>
         <w:bidi w:val="0"/>
         <w:rPr>
@@ -10824,16 +11663,6 @@
     <w:p>
       <w:pPr>
         <w:pStyle w:val="1"/>
-        <w:bidi w:val="0"/>
-        <w:rPr>
-          <w:b/>
-          <w:bCs/>
-          <w:rtl/>
-        </w:rPr>
-      </w:pPr>
-    </w:p>
-    <w:p>
-      <w:pPr>
         <w:bidi w:val="0"/>
         <w:rPr>
           <w:b/>
@@ -11344,24 +12173,6 @@
     </w:p>
     <w:p>
       <w:pPr>
-        <w:bidi w:val="0"/>
-        <w:rPr>
-          <w:b/>
-          <w:bCs/>
-        </w:rPr>
-      </w:pPr>
-    </w:p>
-    <w:p>
-      <w:pPr>
-        <w:bidi w:val="0"/>
-        <w:rPr>
-          <w:b/>
-          <w:bCs/>
-        </w:rPr>
-      </w:pPr>
-    </w:p>
-    <w:p>
-      <w:pPr>
         <w:pStyle w:val="1"/>
         <w:bidi w:val="0"/>
         <w:rPr>
@@ -11760,7 +12571,6 @@
                 <w:b/>
                 <w:bCs/>
               </w:rPr>
-              <w:lastRenderedPageBreak/>
               <w:t>Adding a review about products</w:t>
             </w:r>
           </w:p>
@@ -12990,7 +13800,6 @@
                 <w:b/>
                 <w:bCs/>
               </w:rPr>
-              <w:lastRenderedPageBreak/>
               <w:t>S</w:t>
             </w:r>
             <w:r>
@@ -13020,7 +13829,6 @@
                 <w:b/>
                 <w:bCs/>
               </w:rPr>
-              <w:lastRenderedPageBreak/>
               <w:t>All of the mandatory field for a review are full and valid</w:t>
             </w:r>
           </w:p>
@@ -13729,6 +14537,7 @@
           <w:b/>
           <w:bCs/>
         </w:rPr>
+        <w:lastRenderedPageBreak/>
         <w:t xml:space="preserve">Use-case </w:t>
       </w:r>
       <w:r>
@@ -14233,31 +15042,6 @@
     </w:p>
     <w:p>
       <w:pPr>
-        <w:bidi w:val="0"/>
-      </w:pPr>
-    </w:p>
-    <w:p>
-      <w:pPr>
-        <w:bidi w:val="0"/>
-      </w:pPr>
-    </w:p>
-    <w:p>
-      <w:pPr>
-        <w:bidi w:val="0"/>
-      </w:pPr>
-    </w:p>
-    <w:p>
-      <w:pPr>
-        <w:bidi w:val="0"/>
-      </w:pPr>
-    </w:p>
-    <w:p>
-      <w:pPr>
-        <w:bidi w:val="0"/>
-      </w:pPr>
-    </w:p>
-    <w:p>
-      <w:pPr>
         <w:pStyle w:val="1"/>
         <w:bidi w:val="0"/>
         <w:rPr>
@@ -14824,6 +15608,41 @@
     </w:p>
     <w:p>
       <w:pPr>
+        <w:bidi w:val="0"/>
+      </w:pPr>
+    </w:p>
+    <w:p>
+      <w:pPr>
+        <w:bidi w:val="0"/>
+      </w:pPr>
+    </w:p>
+    <w:p>
+      <w:pPr>
+        <w:bidi w:val="0"/>
+      </w:pPr>
+    </w:p>
+    <w:p>
+      <w:pPr>
+        <w:bidi w:val="0"/>
+      </w:pPr>
+    </w:p>
+    <w:p>
+      <w:pPr>
+        <w:bidi w:val="0"/>
+      </w:pPr>
+    </w:p>
+    <w:p>
+      <w:pPr>
+        <w:pStyle w:val="1"/>
+        <w:bidi w:val="0"/>
+        <w:rPr>
+          <w:b/>
+          <w:bCs/>
+        </w:rPr>
+      </w:pPr>
+    </w:p>
+    <w:p>
+      <w:pPr>
         <w:pStyle w:val="1"/>
         <w:bidi w:val="0"/>
         <w:rPr>
@@ -16358,7 +17177,39 @@
                 <w:b/>
                 <w:bCs/>
               </w:rPr>
-              <w:t>Store_ id = user.own_stores[i]</w:t>
+              <w:t xml:space="preserve">Store_ id = </w:t>
+            </w:r>
+            <w:proofErr w:type="spellStart"/>
+            <w:r>
+              <w:rPr>
+                <w:b/>
+                <w:bCs/>
+              </w:rPr>
+              <w:t>user.own_stores</w:t>
+            </w:r>
+            <w:proofErr w:type="spellEnd"/>
+            <w:r>
+              <w:rPr>
+                <w:b/>
+                <w:bCs/>
+              </w:rPr>
+              <w:t>[</w:t>
+            </w:r>
+            <w:proofErr w:type="spellStart"/>
+            <w:r>
+              <w:rPr>
+                <w:b/>
+                <w:bCs/>
+              </w:rPr>
+              <w:t>i</w:t>
+            </w:r>
+            <w:proofErr w:type="spellEnd"/>
+            <w:r>
+              <w:rPr>
+                <w:b/>
+                <w:bCs/>
+              </w:rPr>
+              <w:t>]</w:t>
             </w:r>
           </w:p>
           <w:p>
@@ -16472,7 +17323,39 @@
                 <w:b/>
                 <w:bCs/>
               </w:rPr>
-              <w:t>= user.own_stores[i]</w:t>
+              <w:t xml:space="preserve">= </w:t>
+            </w:r>
+            <w:proofErr w:type="spellStart"/>
+            <w:r>
+              <w:rPr>
+                <w:b/>
+                <w:bCs/>
+              </w:rPr>
+              <w:t>user.own_stores</w:t>
+            </w:r>
+            <w:proofErr w:type="spellEnd"/>
+            <w:r>
+              <w:rPr>
+                <w:b/>
+                <w:bCs/>
+              </w:rPr>
+              <w:t>[</w:t>
+            </w:r>
+            <w:proofErr w:type="spellStart"/>
+            <w:r>
+              <w:rPr>
+                <w:b/>
+                <w:bCs/>
+              </w:rPr>
+              <w:t>i</w:t>
+            </w:r>
+            <w:proofErr w:type="spellEnd"/>
+            <w:r>
+              <w:rPr>
+                <w:b/>
+                <w:bCs/>
+              </w:rPr>
+              <w:t>]</w:t>
             </w:r>
           </w:p>
           <w:p>
@@ -16528,25 +17411,6 @@
         <w:rPr>
           <w:b/>
           <w:bCs/>
-        </w:rPr>
-      </w:pPr>
-    </w:p>
-    <w:p>
-      <w:pPr>
-        <w:bidi w:val="0"/>
-        <w:rPr>
-          <w:b/>
-          <w:bCs/>
-        </w:rPr>
-      </w:pPr>
-    </w:p>
-    <w:p>
-      <w:pPr>
-        <w:bidi w:val="0"/>
-        <w:rPr>
-          <w:b/>
-          <w:bCs/>
-          <w:rtl/>
         </w:rPr>
       </w:pPr>
     </w:p>
@@ -17017,7 +17881,39 @@
                 <w:b/>
                 <w:bCs/>
               </w:rPr>
-              <w:t xml:space="preserve">Store_ id = user.own_stores[i] </w:t>
+              <w:t xml:space="preserve">Store_ id = </w:t>
+            </w:r>
+            <w:proofErr w:type="spellStart"/>
+            <w:r>
+              <w:rPr>
+                <w:b/>
+                <w:bCs/>
+              </w:rPr>
+              <w:t>user.own_stores</w:t>
+            </w:r>
+            <w:proofErr w:type="spellEnd"/>
+            <w:r>
+              <w:rPr>
+                <w:b/>
+                <w:bCs/>
+              </w:rPr>
+              <w:t>[</w:t>
+            </w:r>
+            <w:proofErr w:type="spellStart"/>
+            <w:r>
+              <w:rPr>
+                <w:b/>
+                <w:bCs/>
+              </w:rPr>
+              <w:t>i</w:t>
+            </w:r>
+            <w:proofErr w:type="spellEnd"/>
+            <w:r>
+              <w:rPr>
+                <w:b/>
+                <w:bCs/>
+              </w:rPr>
+              <w:t xml:space="preserve">] </w:t>
             </w:r>
           </w:p>
         </w:tc>
@@ -17155,132 +18051,6 @@
         <w:rPr>
           <w:b/>
           <w:bCs/>
-        </w:rPr>
-      </w:pPr>
-    </w:p>
-    <w:p>
-      <w:pPr>
-        <w:bidi w:val="0"/>
-        <w:rPr>
-          <w:b/>
-          <w:bCs/>
-        </w:rPr>
-      </w:pPr>
-    </w:p>
-    <w:p>
-      <w:pPr>
-        <w:bidi w:val="0"/>
-        <w:rPr>
-          <w:b/>
-          <w:bCs/>
-        </w:rPr>
-      </w:pPr>
-    </w:p>
-    <w:p>
-      <w:pPr>
-        <w:bidi w:val="0"/>
-        <w:rPr>
-          <w:b/>
-          <w:bCs/>
-        </w:rPr>
-      </w:pPr>
-    </w:p>
-    <w:p>
-      <w:pPr>
-        <w:bidi w:val="0"/>
-        <w:rPr>
-          <w:b/>
-          <w:bCs/>
-        </w:rPr>
-      </w:pPr>
-    </w:p>
-    <w:p>
-      <w:pPr>
-        <w:bidi w:val="0"/>
-        <w:rPr>
-          <w:b/>
-          <w:bCs/>
-        </w:rPr>
-      </w:pPr>
-    </w:p>
-    <w:p>
-      <w:pPr>
-        <w:bidi w:val="0"/>
-        <w:rPr>
-          <w:b/>
-          <w:bCs/>
-        </w:rPr>
-      </w:pPr>
-    </w:p>
-    <w:p>
-      <w:pPr>
-        <w:bidi w:val="0"/>
-        <w:rPr>
-          <w:b/>
-          <w:bCs/>
-        </w:rPr>
-      </w:pPr>
-    </w:p>
-    <w:p>
-      <w:pPr>
-        <w:bidi w:val="0"/>
-        <w:rPr>
-          <w:b/>
-          <w:bCs/>
-        </w:rPr>
-      </w:pPr>
-    </w:p>
-    <w:p>
-      <w:pPr>
-        <w:bidi w:val="0"/>
-        <w:rPr>
-          <w:b/>
-          <w:bCs/>
-        </w:rPr>
-      </w:pPr>
-    </w:p>
-    <w:p>
-      <w:pPr>
-        <w:bidi w:val="0"/>
-        <w:rPr>
-          <w:b/>
-          <w:bCs/>
-        </w:rPr>
-      </w:pPr>
-    </w:p>
-    <w:p>
-      <w:pPr>
-        <w:bidi w:val="0"/>
-        <w:rPr>
-          <w:b/>
-          <w:bCs/>
-        </w:rPr>
-      </w:pPr>
-    </w:p>
-    <w:p>
-      <w:pPr>
-        <w:bidi w:val="0"/>
-        <w:rPr>
-          <w:b/>
-          <w:bCs/>
-        </w:rPr>
-      </w:pPr>
-    </w:p>
-    <w:p>
-      <w:pPr>
-        <w:bidi w:val="0"/>
-        <w:rPr>
-          <w:b/>
-          <w:bCs/>
-        </w:rPr>
-      </w:pPr>
-    </w:p>
-    <w:p>
-      <w:pPr>
-        <w:bidi w:val="0"/>
-        <w:rPr>
-          <w:b/>
-          <w:bCs/>
           <w:rtl/>
         </w:rPr>
       </w:pPr>
@@ -17299,6 +18069,7 @@
           <w:b/>
           <w:bCs/>
         </w:rPr>
+        <w:lastRenderedPageBreak/>
         <w:t xml:space="preserve">Use-case 2.4.1.3: Updating item details </w:t>
       </w:r>
     </w:p>
@@ -17764,7 +18535,39 @@
                 <w:b/>
                 <w:bCs/>
               </w:rPr>
-              <w:t>Store_ id = user.own_stores[i] &amp;</w:t>
+              <w:t xml:space="preserve">Store_ id = </w:t>
+            </w:r>
+            <w:proofErr w:type="spellStart"/>
+            <w:r>
+              <w:rPr>
+                <w:b/>
+                <w:bCs/>
+              </w:rPr>
+              <w:t>user.own_stores</w:t>
+            </w:r>
+            <w:proofErr w:type="spellEnd"/>
+            <w:r>
+              <w:rPr>
+                <w:b/>
+                <w:bCs/>
+              </w:rPr>
+              <w:t>[</w:t>
+            </w:r>
+            <w:proofErr w:type="spellStart"/>
+            <w:r>
+              <w:rPr>
+                <w:b/>
+                <w:bCs/>
+              </w:rPr>
+              <w:t>i</w:t>
+            </w:r>
+            <w:proofErr w:type="spellEnd"/>
+            <w:r>
+              <w:rPr>
+                <w:b/>
+                <w:bCs/>
+              </w:rPr>
+              <w:t>] &amp;</w:t>
             </w:r>
           </w:p>
           <w:p>
@@ -17894,7 +18697,39 @@
                 <w:b/>
                 <w:bCs/>
               </w:rPr>
-              <w:t>Store_ id = user.own_stores[i] &amp;</w:t>
+              <w:t xml:space="preserve">Store_ id = </w:t>
+            </w:r>
+            <w:proofErr w:type="spellStart"/>
+            <w:r>
+              <w:rPr>
+                <w:b/>
+                <w:bCs/>
+              </w:rPr>
+              <w:t>user.own_stores</w:t>
+            </w:r>
+            <w:proofErr w:type="spellEnd"/>
+            <w:r>
+              <w:rPr>
+                <w:b/>
+                <w:bCs/>
+              </w:rPr>
+              <w:t>[</w:t>
+            </w:r>
+            <w:proofErr w:type="spellStart"/>
+            <w:r>
+              <w:rPr>
+                <w:b/>
+                <w:bCs/>
+              </w:rPr>
+              <w:t>i</w:t>
+            </w:r>
+            <w:proofErr w:type="spellEnd"/>
+            <w:r>
+              <w:rPr>
+                <w:b/>
+                <w:bCs/>
+              </w:rPr>
+              <w:t>] &amp;</w:t>
             </w:r>
           </w:p>
           <w:p>
@@ -18494,6 +19329,7 @@
               </w:rPr>
               <w:t xml:space="preserve">Store_ id = </w:t>
             </w:r>
+            <w:proofErr w:type="spellStart"/>
             <w:proofErr w:type="gramStart"/>
             <w:r>
               <w:rPr>
@@ -18508,7 +19344,31 @@
                 <w:b/>
                 <w:bCs/>
               </w:rPr>
-              <w:t>_stores[i] &amp;</w:t>
+              <w:t>_stores</w:t>
+            </w:r>
+            <w:proofErr w:type="spellEnd"/>
+            <w:r>
+              <w:rPr>
+                <w:b/>
+                <w:bCs/>
+              </w:rPr>
+              <w:t>[</w:t>
+            </w:r>
+            <w:proofErr w:type="spellStart"/>
+            <w:r>
+              <w:rPr>
+                <w:b/>
+                <w:bCs/>
+              </w:rPr>
+              <w:t>i</w:t>
+            </w:r>
+            <w:proofErr w:type="spellEnd"/>
+            <w:r>
+              <w:rPr>
+                <w:b/>
+                <w:bCs/>
+              </w:rPr>
+              <w:t>] &amp;</w:t>
             </w:r>
           </w:p>
           <w:p>
@@ -18607,6 +19467,7 @@
               </w:rPr>
               <w:t xml:space="preserve">Store_ id not in </w:t>
             </w:r>
+            <w:proofErr w:type="spellStart"/>
             <w:proofErr w:type="gramStart"/>
             <w:r>
               <w:rPr>
@@ -18621,7 +19482,15 @@
                 <w:b/>
                 <w:bCs/>
               </w:rPr>
-              <w:t xml:space="preserve">_stores&amp; Valid details </w:t>
+              <w:t>_stores</w:t>
+            </w:r>
+            <w:proofErr w:type="spellEnd"/>
+            <w:r>
+              <w:rPr>
+                <w:b/>
+                <w:bCs/>
+              </w:rPr>
+              <w:t xml:space="preserve">&amp; Valid details </w:t>
             </w:r>
           </w:p>
           <w:p>
@@ -19282,6 +20151,7 @@
               </w:rPr>
               <w:t xml:space="preserve">Store_ id = </w:t>
             </w:r>
+            <w:proofErr w:type="spellStart"/>
             <w:proofErr w:type="gramStart"/>
             <w:r>
               <w:rPr>
@@ -19296,7 +20166,31 @@
                 <w:b/>
                 <w:bCs/>
               </w:rPr>
-              <w:t>_stores[i] &amp;</w:t>
+              <w:t>_stores</w:t>
+            </w:r>
+            <w:proofErr w:type="spellEnd"/>
+            <w:r>
+              <w:rPr>
+                <w:b/>
+                <w:bCs/>
+              </w:rPr>
+              <w:t>[</w:t>
+            </w:r>
+            <w:proofErr w:type="spellStart"/>
+            <w:r>
+              <w:rPr>
+                <w:b/>
+                <w:bCs/>
+              </w:rPr>
+              <w:t>i</w:t>
+            </w:r>
+            <w:proofErr w:type="spellEnd"/>
+            <w:r>
+              <w:rPr>
+                <w:b/>
+                <w:bCs/>
+              </w:rPr>
+              <w:t>] &amp;</w:t>
             </w:r>
           </w:p>
           <w:p>
@@ -19395,6 +20289,7 @@
               </w:rPr>
               <w:t xml:space="preserve">Store_ id not in </w:t>
             </w:r>
+            <w:proofErr w:type="spellStart"/>
             <w:proofErr w:type="gramStart"/>
             <w:r>
               <w:rPr>
@@ -19409,7 +20304,15 @@
                 <w:b/>
                 <w:bCs/>
               </w:rPr>
-              <w:t xml:space="preserve">_stores &amp; Valid details </w:t>
+              <w:t>_stores</w:t>
+            </w:r>
+            <w:proofErr w:type="spellEnd"/>
+            <w:r>
+              <w:rPr>
+                <w:b/>
+                <w:bCs/>
+              </w:rPr>
+              <w:t xml:space="preserve"> &amp; Valid details </w:t>
             </w:r>
           </w:p>
           <w:p>
@@ -19910,7 +20813,23 @@
                 <w:b/>
                 <w:bCs/>
               </w:rPr>
-              <w:t>_stores[i] &amp;</w:t>
+              <w:t>_stores[</w:t>
+            </w:r>
+            <w:proofErr w:type="spellStart"/>
+            <w:r>
+              <w:rPr>
+                <w:b/>
+                <w:bCs/>
+              </w:rPr>
+              <w:t>i</w:t>
+            </w:r>
+            <w:proofErr w:type="spellEnd"/>
+            <w:r>
+              <w:rPr>
+                <w:b/>
+                <w:bCs/>
+              </w:rPr>
+              <w:t>] &amp;</w:t>
             </w:r>
           </w:p>
           <w:p>
@@ -20011,12 +20930,21 @@
             <w:r>
               <w:t xml:space="preserve"> </w:t>
             </w:r>
-            <w:r>
-              <w:rPr>
-                <w:b/>
-                <w:bCs/>
-              </w:rPr>
-              <w:t xml:space="preserve">founder_stores &amp; Valid details </w:t>
+            <w:proofErr w:type="spellStart"/>
+            <w:r>
+              <w:rPr>
+                <w:b/>
+                <w:bCs/>
+              </w:rPr>
+              <w:t>founder_stores</w:t>
+            </w:r>
+            <w:proofErr w:type="spellEnd"/>
+            <w:r>
+              <w:rPr>
+                <w:b/>
+                <w:bCs/>
+              </w:rPr>
+              <w:t xml:space="preserve"> &amp; Valid details </w:t>
             </w:r>
           </w:p>
         </w:tc>
@@ -20483,7 +21411,23 @@
                 <w:b/>
                 <w:bCs/>
               </w:rPr>
-              <w:t>_stores[i] &amp;</w:t>
+              <w:t>_stores[</w:t>
+            </w:r>
+            <w:proofErr w:type="spellStart"/>
+            <w:r>
+              <w:rPr>
+                <w:b/>
+                <w:bCs/>
+              </w:rPr>
+              <w:t>i</w:t>
+            </w:r>
+            <w:proofErr w:type="spellEnd"/>
+            <w:r>
+              <w:rPr>
+                <w:b/>
+                <w:bCs/>
+              </w:rPr>
+              <w:t>] &amp;</w:t>
             </w:r>
           </w:p>
           <w:p>
@@ -20585,12 +21529,21 @@
             <w:r>
               <w:t xml:space="preserve"> </w:t>
             </w:r>
-            <w:r>
-              <w:rPr>
-                <w:b/>
-                <w:bCs/>
-              </w:rPr>
-              <w:t xml:space="preserve">founder_stores &amp; Valid details </w:t>
+            <w:proofErr w:type="spellStart"/>
+            <w:r>
+              <w:rPr>
+                <w:b/>
+                <w:bCs/>
+              </w:rPr>
+              <w:t>founder_stores</w:t>
+            </w:r>
+            <w:proofErr w:type="spellEnd"/>
+            <w:r>
+              <w:rPr>
+                <w:b/>
+                <w:bCs/>
+              </w:rPr>
+              <w:t xml:space="preserve"> &amp; Valid details </w:t>
             </w:r>
           </w:p>
           <w:p>
@@ -20775,10 +21728,18 @@
         <w:t>ser id</w:t>
       </w:r>
       <w:r>
-        <w:t>, a</w:t>
-      </w:r>
-      <w:r>
-        <w:t xml:space="preserve">ppointed_user id </w:t>
+        <w:t xml:space="preserve">, </w:t>
+      </w:r>
+      <w:proofErr w:type="spellStart"/>
+      <w:r>
+        <w:t>a</w:t>
+      </w:r>
+      <w:r>
+        <w:t>ppointed_user</w:t>
+      </w:r>
+      <w:proofErr w:type="spellEnd"/>
+      <w:r>
+        <w:t xml:space="preserve"> id </w:t>
       </w:r>
     </w:p>
     <w:p>
@@ -20813,7 +21774,15 @@
         <w:bidi w:val="0"/>
       </w:pPr>
       <w:r>
-        <w:t>User enters the appointed_user id</w:t>
+        <w:t xml:space="preserve">User enters the </w:t>
+      </w:r>
+      <w:proofErr w:type="spellStart"/>
+      <w:r>
+        <w:t>appointed_user</w:t>
+      </w:r>
+      <w:proofErr w:type="spellEnd"/>
+      <w:r>
+        <w:t xml:space="preserve"> id</w:t>
       </w:r>
     </w:p>
     <w:p>
@@ -20852,7 +21821,15 @@
         <w:bidi w:val="0"/>
       </w:pPr>
       <w:r>
-        <w:t>The system verifies that appointed_user is not an owner of this store</w:t>
+        <w:t xml:space="preserve">The system verifies that </w:t>
+      </w:r>
+      <w:proofErr w:type="spellStart"/>
+      <w:r>
+        <w:t>appointed_user</w:t>
+      </w:r>
+      <w:proofErr w:type="spellEnd"/>
+      <w:r>
+        <w:t xml:space="preserve"> is not an owner of this store</w:t>
       </w:r>
     </w:p>
     <w:p>
@@ -20865,7 +21842,15 @@
         <w:bidi w:val="0"/>
       </w:pPr>
       <w:r>
-        <w:t>The system gives appointed_user owner permissions for this store</w:t>
+        <w:t xml:space="preserve">The system gives </w:t>
+      </w:r>
+      <w:proofErr w:type="spellStart"/>
+      <w:r>
+        <w:t>appointed_user</w:t>
+      </w:r>
+      <w:proofErr w:type="spellEnd"/>
+      <w:r>
+        <w:t xml:space="preserve"> owner permissions for this store</w:t>
       </w:r>
     </w:p>
     <w:p>
@@ -21072,23 +22057,87 @@
                 <w:b/>
                 <w:bCs/>
               </w:rPr>
-              <w:t>= Appointed_user.own_stores[i] &amp;</w:t>
-            </w:r>
-          </w:p>
-          <w:p>
-            <w:pPr>
-              <w:bidi w:val="0"/>
-              <w:rPr>
-                <w:b/>
-                <w:bCs/>
-              </w:rPr>
-            </w:pPr>
-            <w:r>
-              <w:rPr>
-                <w:b/>
-                <w:bCs/>
-              </w:rPr>
-              <w:t xml:space="preserve">Store_ id = user.own_stores[i] </w:t>
+              <w:t xml:space="preserve">= </w:t>
+            </w:r>
+            <w:proofErr w:type="spellStart"/>
+            <w:r>
+              <w:rPr>
+                <w:b/>
+                <w:bCs/>
+              </w:rPr>
+              <w:t>Appointed_user.own_stores</w:t>
+            </w:r>
+            <w:proofErr w:type="spellEnd"/>
+            <w:r>
+              <w:rPr>
+                <w:b/>
+                <w:bCs/>
+              </w:rPr>
+              <w:t>[</w:t>
+            </w:r>
+            <w:proofErr w:type="spellStart"/>
+            <w:r>
+              <w:rPr>
+                <w:b/>
+                <w:bCs/>
+              </w:rPr>
+              <w:t>i</w:t>
+            </w:r>
+            <w:proofErr w:type="spellEnd"/>
+            <w:r>
+              <w:rPr>
+                <w:b/>
+                <w:bCs/>
+              </w:rPr>
+              <w:t>] &amp;</w:t>
+            </w:r>
+          </w:p>
+          <w:p>
+            <w:pPr>
+              <w:bidi w:val="0"/>
+              <w:rPr>
+                <w:b/>
+                <w:bCs/>
+              </w:rPr>
+            </w:pPr>
+            <w:r>
+              <w:rPr>
+                <w:b/>
+                <w:bCs/>
+              </w:rPr>
+              <w:t xml:space="preserve">Store_ id = </w:t>
+            </w:r>
+            <w:proofErr w:type="spellStart"/>
+            <w:r>
+              <w:rPr>
+                <w:b/>
+                <w:bCs/>
+              </w:rPr>
+              <w:t>user.own_stores</w:t>
+            </w:r>
+            <w:proofErr w:type="spellEnd"/>
+            <w:r>
+              <w:rPr>
+                <w:b/>
+                <w:bCs/>
+              </w:rPr>
+              <w:t>[</w:t>
+            </w:r>
+            <w:proofErr w:type="spellStart"/>
+            <w:r>
+              <w:rPr>
+                <w:b/>
+                <w:bCs/>
+              </w:rPr>
+              <w:t>i</w:t>
+            </w:r>
+            <w:proofErr w:type="spellEnd"/>
+            <w:r>
+              <w:rPr>
+                <w:b/>
+                <w:bCs/>
+              </w:rPr>
+              <w:t xml:space="preserve">] </w:t>
             </w:r>
           </w:p>
           <w:p>
@@ -21178,23 +22227,87 @@
                 <w:b/>
                 <w:bCs/>
               </w:rPr>
-              <w:t>Store_ id = appointed_user.own_stores[i] &amp;</w:t>
-            </w:r>
-          </w:p>
-          <w:p>
-            <w:pPr>
-              <w:bidi w:val="0"/>
-              <w:rPr>
-                <w:b/>
-                <w:bCs/>
-              </w:rPr>
-            </w:pPr>
-            <w:r>
-              <w:rPr>
-                <w:b/>
-                <w:bCs/>
-              </w:rPr>
-              <w:t xml:space="preserve">Store_ id = user.own_stores[i] </w:t>
+              <w:t xml:space="preserve">Store_ id = </w:t>
+            </w:r>
+            <w:proofErr w:type="spellStart"/>
+            <w:r>
+              <w:rPr>
+                <w:b/>
+                <w:bCs/>
+              </w:rPr>
+              <w:t>appointed_user.own_stores</w:t>
+            </w:r>
+            <w:proofErr w:type="spellEnd"/>
+            <w:r>
+              <w:rPr>
+                <w:b/>
+                <w:bCs/>
+              </w:rPr>
+              <w:t>[</w:t>
+            </w:r>
+            <w:proofErr w:type="spellStart"/>
+            <w:r>
+              <w:rPr>
+                <w:b/>
+                <w:bCs/>
+              </w:rPr>
+              <w:t>i</w:t>
+            </w:r>
+            <w:proofErr w:type="spellEnd"/>
+            <w:r>
+              <w:rPr>
+                <w:b/>
+                <w:bCs/>
+              </w:rPr>
+              <w:t>] &amp;</w:t>
+            </w:r>
+          </w:p>
+          <w:p>
+            <w:pPr>
+              <w:bidi w:val="0"/>
+              <w:rPr>
+                <w:b/>
+                <w:bCs/>
+              </w:rPr>
+            </w:pPr>
+            <w:r>
+              <w:rPr>
+                <w:b/>
+                <w:bCs/>
+              </w:rPr>
+              <w:t xml:space="preserve">Store_ id = </w:t>
+            </w:r>
+            <w:proofErr w:type="spellStart"/>
+            <w:r>
+              <w:rPr>
+                <w:b/>
+                <w:bCs/>
+              </w:rPr>
+              <w:t>user.own_stores</w:t>
+            </w:r>
+            <w:proofErr w:type="spellEnd"/>
+            <w:r>
+              <w:rPr>
+                <w:b/>
+                <w:bCs/>
+              </w:rPr>
+              <w:t>[</w:t>
+            </w:r>
+            <w:proofErr w:type="spellStart"/>
+            <w:r>
+              <w:rPr>
+                <w:b/>
+                <w:bCs/>
+              </w:rPr>
+              <w:t>i</w:t>
+            </w:r>
+            <w:proofErr w:type="spellEnd"/>
+            <w:r>
+              <w:rPr>
+                <w:b/>
+                <w:bCs/>
+              </w:rPr>
+              <w:t xml:space="preserve">] </w:t>
             </w:r>
           </w:p>
         </w:tc>
@@ -21222,7 +22335,23 @@
                 <w:b/>
                 <w:bCs/>
               </w:rPr>
-              <w:t>Failure – Appointed_user is already owner of this store</w:t>
+              <w:t xml:space="preserve">Failure – </w:t>
+            </w:r>
+            <w:proofErr w:type="spellStart"/>
+            <w:r>
+              <w:rPr>
+                <w:b/>
+                <w:bCs/>
+              </w:rPr>
+              <w:t>Appointed_user</w:t>
+            </w:r>
+            <w:proofErr w:type="spellEnd"/>
+            <w:r>
+              <w:rPr>
+                <w:b/>
+                <w:bCs/>
+              </w:rPr>
+              <w:t xml:space="preserve"> is already owner of this store</w:t>
             </w:r>
           </w:p>
         </w:tc>
@@ -21664,8 +22793,33 @@
                 <w:b/>
                 <w:bCs/>
               </w:rPr>
-              <w:t>Store_ id = user.own_stores[i</w:t>
-            </w:r>
+              <w:t xml:space="preserve">Store_ id = </w:t>
+            </w:r>
+            <w:proofErr w:type="spellStart"/>
+            <w:r>
+              <w:rPr>
+                <w:b/>
+                <w:bCs/>
+              </w:rPr>
+              <w:t>user.own_stores</w:t>
+            </w:r>
+            <w:proofErr w:type="spellEnd"/>
+            <w:r>
+              <w:rPr>
+                <w:b/>
+                <w:bCs/>
+              </w:rPr>
+              <w:t>[</w:t>
+            </w:r>
+            <w:proofErr w:type="spellStart"/>
+            <w:r>
+              <w:rPr>
+                <w:b/>
+                <w:bCs/>
+              </w:rPr>
+              <w:t>i</w:t>
+            </w:r>
+            <w:proofErr w:type="spellEnd"/>
             <w:proofErr w:type="gramStart"/>
             <w:r>
               <w:rPr>
@@ -21680,7 +22834,39 @@
                 <w:b/>
                 <w:bCs/>
               </w:rPr>
-              <w:t xml:space="preserve"> store_owner.own_stores[i] &amp;</w:t>
+              <w:t xml:space="preserve"> </w:t>
+            </w:r>
+            <w:proofErr w:type="spellStart"/>
+            <w:r>
+              <w:rPr>
+                <w:b/>
+                <w:bCs/>
+              </w:rPr>
+              <w:t>store_owner.own_stores</w:t>
+            </w:r>
+            <w:proofErr w:type="spellEnd"/>
+            <w:r>
+              <w:rPr>
+                <w:b/>
+                <w:bCs/>
+              </w:rPr>
+              <w:t>[</w:t>
+            </w:r>
+            <w:proofErr w:type="spellStart"/>
+            <w:r>
+              <w:rPr>
+                <w:b/>
+                <w:bCs/>
+              </w:rPr>
+              <w:t>i</w:t>
+            </w:r>
+            <w:proofErr w:type="spellEnd"/>
+            <w:r>
+              <w:rPr>
+                <w:b/>
+                <w:bCs/>
+              </w:rPr>
+              <w:t>] &amp;</w:t>
             </w:r>
           </w:p>
           <w:p>
@@ -21821,8 +23007,33 @@
                 <w:b/>
                 <w:bCs/>
               </w:rPr>
-              <w:t>Store_ id = user.own_stores[i</w:t>
-            </w:r>
+              <w:t xml:space="preserve">Store_ id = </w:t>
+            </w:r>
+            <w:proofErr w:type="spellStart"/>
+            <w:r>
+              <w:rPr>
+                <w:b/>
+                <w:bCs/>
+              </w:rPr>
+              <w:t>user.own_stores</w:t>
+            </w:r>
+            <w:proofErr w:type="spellEnd"/>
+            <w:r>
+              <w:rPr>
+                <w:b/>
+                <w:bCs/>
+              </w:rPr>
+              <w:t>[</w:t>
+            </w:r>
+            <w:proofErr w:type="spellStart"/>
+            <w:r>
+              <w:rPr>
+                <w:b/>
+                <w:bCs/>
+              </w:rPr>
+              <w:t>i</w:t>
+            </w:r>
+            <w:proofErr w:type="spellEnd"/>
             <w:proofErr w:type="gramStart"/>
             <w:r>
               <w:rPr>
@@ -21837,7 +23048,39 @@
                 <w:b/>
                 <w:bCs/>
               </w:rPr>
-              <w:t xml:space="preserve"> store_owner.own_stores[i] &amp;</w:t>
+              <w:t xml:space="preserve"> </w:t>
+            </w:r>
+            <w:proofErr w:type="spellStart"/>
+            <w:r>
+              <w:rPr>
+                <w:b/>
+                <w:bCs/>
+              </w:rPr>
+              <w:t>store_owner.own_stores</w:t>
+            </w:r>
+            <w:proofErr w:type="spellEnd"/>
+            <w:r>
+              <w:rPr>
+                <w:b/>
+                <w:bCs/>
+              </w:rPr>
+              <w:t>[</w:t>
+            </w:r>
+            <w:proofErr w:type="spellStart"/>
+            <w:r>
+              <w:rPr>
+                <w:b/>
+                <w:bCs/>
+              </w:rPr>
+              <w:t>i</w:t>
+            </w:r>
+            <w:proofErr w:type="spellEnd"/>
+            <w:r>
+              <w:rPr>
+                <w:b/>
+                <w:bCs/>
+              </w:rPr>
+              <w:t>] &amp;</w:t>
             </w:r>
           </w:p>
           <w:p>
@@ -22110,7 +23353,15 @@
         <w:t>, th</w:t>
       </w:r>
       <w:r>
-        <w:t>e appointed_user is not owner or manager or founder of this store</w:t>
+        <w:t xml:space="preserve">e </w:t>
+      </w:r>
+      <w:proofErr w:type="spellStart"/>
+      <w:r>
+        <w:t>appointed_user</w:t>
+      </w:r>
+      <w:proofErr w:type="spellEnd"/>
+      <w:r>
+        <w:t xml:space="preserve"> is not owner or manager or founder of this store</w:t>
       </w:r>
     </w:p>
     <w:p>
@@ -22147,10 +23398,18 @@
         <w:t>ser id</w:t>
       </w:r>
       <w:r>
-        <w:t>, a</w:t>
-      </w:r>
-      <w:r>
-        <w:t>ppointed_user id</w:t>
+        <w:t xml:space="preserve">, </w:t>
+      </w:r>
+      <w:proofErr w:type="spellStart"/>
+      <w:r>
+        <w:t>a</w:t>
+      </w:r>
+      <w:r>
+        <w:t>ppointed_user</w:t>
+      </w:r>
+      <w:proofErr w:type="spellEnd"/>
+      <w:r>
+        <w:t xml:space="preserve"> id</w:t>
       </w:r>
     </w:p>
     <w:p>
@@ -22185,7 +23444,15 @@
         <w:bidi w:val="0"/>
       </w:pPr>
       <w:r>
-        <w:t>User enter the appointed_user id</w:t>
+        <w:t xml:space="preserve">User enter the </w:t>
+      </w:r>
+      <w:proofErr w:type="spellStart"/>
+      <w:r>
+        <w:t>appointed_user</w:t>
+      </w:r>
+      <w:proofErr w:type="spellEnd"/>
+      <w:r>
+        <w:t xml:space="preserve"> id</w:t>
       </w:r>
     </w:p>
     <w:p>
@@ -22224,7 +23491,15 @@
         <w:bidi w:val="0"/>
       </w:pPr>
       <w:r>
-        <w:t>The system verifies that the appointed_user is not an owner\manager\founder of this store</w:t>
+        <w:t xml:space="preserve">The system verifies that the </w:t>
+      </w:r>
+      <w:proofErr w:type="spellStart"/>
+      <w:r>
+        <w:t>appointed_user</w:t>
+      </w:r>
+      <w:proofErr w:type="spellEnd"/>
+      <w:r>
+        <w:t xml:space="preserve"> is not an owner\manager\founder of this store</w:t>
       </w:r>
     </w:p>
     <w:p>
@@ -22237,7 +23512,15 @@
         <w:bidi w:val="0"/>
       </w:pPr>
       <w:r>
-        <w:t>The system gives the appointed_user manager permissions for this store – for getting information</w:t>
+        <w:t xml:space="preserve">The system gives the </w:t>
+      </w:r>
+      <w:proofErr w:type="spellStart"/>
+      <w:r>
+        <w:t>appointed_user</w:t>
+      </w:r>
+      <w:proofErr w:type="spellEnd"/>
+      <w:r>
+        <w:t xml:space="preserve"> manager permissions for this store – for getting information</w:t>
       </w:r>
     </w:p>
     <w:p>
@@ -22456,23 +23739,71 @@
                 <w:b/>
                 <w:bCs/>
               </w:rPr>
-              <w:t>= appointed_user. manager _stores[i] &amp;</w:t>
-            </w:r>
-          </w:p>
-          <w:p>
-            <w:pPr>
-              <w:bidi w:val="0"/>
-              <w:rPr>
-                <w:b/>
-                <w:bCs/>
-              </w:rPr>
-            </w:pPr>
-            <w:r>
-              <w:rPr>
-                <w:b/>
-                <w:bCs/>
-              </w:rPr>
-              <w:t xml:space="preserve">Store_ id = user. manager _stores[i] </w:t>
+              <w:t xml:space="preserve">= </w:t>
+            </w:r>
+            <w:proofErr w:type="spellStart"/>
+            <w:r>
+              <w:rPr>
+                <w:b/>
+                <w:bCs/>
+              </w:rPr>
+              <w:t>appointed_user</w:t>
+            </w:r>
+            <w:proofErr w:type="spellEnd"/>
+            <w:r>
+              <w:rPr>
+                <w:b/>
+                <w:bCs/>
+              </w:rPr>
+              <w:t>. manager _stores[</w:t>
+            </w:r>
+            <w:proofErr w:type="spellStart"/>
+            <w:r>
+              <w:rPr>
+                <w:b/>
+                <w:bCs/>
+              </w:rPr>
+              <w:t>i</w:t>
+            </w:r>
+            <w:proofErr w:type="spellEnd"/>
+            <w:r>
+              <w:rPr>
+                <w:b/>
+                <w:bCs/>
+              </w:rPr>
+              <w:t>] &amp;</w:t>
+            </w:r>
+          </w:p>
+          <w:p>
+            <w:pPr>
+              <w:bidi w:val="0"/>
+              <w:rPr>
+                <w:b/>
+                <w:bCs/>
+              </w:rPr>
+            </w:pPr>
+            <w:r>
+              <w:rPr>
+                <w:b/>
+                <w:bCs/>
+              </w:rPr>
+              <w:t>Store_ id = user. manager _stores[</w:t>
+            </w:r>
+            <w:proofErr w:type="spellStart"/>
+            <w:r>
+              <w:rPr>
+                <w:b/>
+                <w:bCs/>
+              </w:rPr>
+              <w:t>i</w:t>
+            </w:r>
+            <w:proofErr w:type="spellEnd"/>
+            <w:r>
+              <w:rPr>
+                <w:b/>
+                <w:bCs/>
+              </w:rPr>
+              <w:t xml:space="preserve">] </w:t>
             </w:r>
           </w:p>
           <w:p>
@@ -22562,7 +23893,7 @@
                 <w:b/>
                 <w:bCs/>
               </w:rPr>
-              <w:t xml:space="preserve">Store_ id = appointed_user. </w:t>
+              <w:t xml:space="preserve">Store_ id = </w:t>
             </w:r>
             <w:proofErr w:type="spellStart"/>
             <w:r>
@@ -22570,6 +23901,22 @@
                 <w:b/>
                 <w:bCs/>
               </w:rPr>
+              <w:t>appointed_user</w:t>
+            </w:r>
+            <w:proofErr w:type="spellEnd"/>
+            <w:r>
+              <w:rPr>
+                <w:b/>
+                <w:bCs/>
+              </w:rPr>
+              <w:t xml:space="preserve">. </w:t>
+            </w:r>
+            <w:proofErr w:type="spellStart"/>
+            <w:r>
+              <w:rPr>
+                <w:b/>
+                <w:bCs/>
+              </w:rPr>
               <w:t>owner_stores</w:t>
             </w:r>
             <w:proofErr w:type="spellEnd"/>
@@ -22610,7 +23957,23 @@
                 <w:b/>
                 <w:bCs/>
               </w:rPr>
-              <w:t xml:space="preserve">Store_ id = user. manager _stores[i] </w:t>
+              <w:t>Store_ id = user. manager _stores[</w:t>
+            </w:r>
+            <w:proofErr w:type="spellStart"/>
+            <w:r>
+              <w:rPr>
+                <w:b/>
+                <w:bCs/>
+              </w:rPr>
+              <w:t>i</w:t>
+            </w:r>
+            <w:proofErr w:type="spellEnd"/>
+            <w:r>
+              <w:rPr>
+                <w:b/>
+                <w:bCs/>
+              </w:rPr>
+              <w:t xml:space="preserve">] </w:t>
             </w:r>
           </w:p>
           <w:p>
@@ -22647,8 +24010,17 @@
                 <w:b/>
                 <w:bCs/>
               </w:rPr>
-              <w:t>Failure – the appointed_user</w:t>
-            </w:r>
+              <w:t xml:space="preserve">Failure – the </w:t>
+            </w:r>
+            <w:proofErr w:type="spellStart"/>
+            <w:r>
+              <w:rPr>
+                <w:b/>
+                <w:bCs/>
+              </w:rPr>
+              <w:t>appointed_user</w:t>
+            </w:r>
+            <w:proofErr w:type="spellEnd"/>
             <w:r>
               <w:t xml:space="preserve"> </w:t>
             </w:r>
@@ -23208,7 +24580,23 @@
                 <w:b/>
                 <w:bCs/>
               </w:rPr>
-              <w:t>Store_ id = manager. manager _stores[i] &amp;</w:t>
+              <w:t>Store_ id = manager. manager _stores[</w:t>
+            </w:r>
+            <w:proofErr w:type="spellStart"/>
+            <w:r>
+              <w:rPr>
+                <w:b/>
+                <w:bCs/>
+              </w:rPr>
+              <w:t>i</w:t>
+            </w:r>
+            <w:proofErr w:type="spellEnd"/>
+            <w:r>
+              <w:rPr>
+                <w:b/>
+                <w:bCs/>
+              </w:rPr>
+              <w:t>] &amp;</w:t>
             </w:r>
           </w:p>
           <w:p>
@@ -23271,7 +24659,23 @@
                 <w:b/>
                 <w:bCs/>
               </w:rPr>
-              <w:t xml:space="preserve"> = user_id </w:t>
+              <w:t xml:space="preserve"> = </w:t>
+            </w:r>
+            <w:proofErr w:type="spellStart"/>
+            <w:r>
+              <w:rPr>
+                <w:b/>
+                <w:bCs/>
+              </w:rPr>
+              <w:t>user_id</w:t>
+            </w:r>
+            <w:proofErr w:type="spellEnd"/>
+            <w:r>
+              <w:rPr>
+                <w:b/>
+                <w:bCs/>
+              </w:rPr>
+              <w:t xml:space="preserve"> </w:t>
             </w:r>
           </w:p>
           <w:p>
@@ -23362,7 +24766,23 @@
                 <w:b/>
                 <w:bCs/>
               </w:rPr>
-              <w:t>Store_ id = manager. manager _stores[i] &amp;</w:t>
+              <w:t>Store_ id = manager. manager _stores[</w:t>
+            </w:r>
+            <w:proofErr w:type="spellStart"/>
+            <w:r>
+              <w:rPr>
+                <w:b/>
+                <w:bCs/>
+              </w:rPr>
+              <w:t>i</w:t>
+            </w:r>
+            <w:proofErr w:type="spellEnd"/>
+            <w:r>
+              <w:rPr>
+                <w:b/>
+                <w:bCs/>
+              </w:rPr>
+              <w:t>] &amp;</w:t>
             </w:r>
           </w:p>
           <w:p>
@@ -23426,7 +24846,23 @@
                 <w:b/>
                 <w:bCs/>
               </w:rPr>
-              <w:t>] &amp; valid permissions &amp; manader.</w:t>
+              <w:t xml:space="preserve">] &amp; valid permissions &amp; </w:t>
+            </w:r>
+            <w:proofErr w:type="spellStart"/>
+            <w:r>
+              <w:rPr>
+                <w:b/>
+                <w:bCs/>
+              </w:rPr>
+              <w:t>manader</w:t>
+            </w:r>
+            <w:proofErr w:type="spellEnd"/>
+            <w:r>
+              <w:rPr>
+                <w:b/>
+                <w:bCs/>
+              </w:rPr>
+              <w:t>.</w:t>
             </w:r>
             <w:r>
               <w:rPr>
@@ -23441,8 +24877,17 @@
                 <w:b/>
                 <w:bCs/>
               </w:rPr>
-              <w:t xml:space="preserve"> = user_id</w:t>
-            </w:r>
+              <w:t xml:space="preserve"> = </w:t>
+            </w:r>
+            <w:proofErr w:type="spellStart"/>
+            <w:r>
+              <w:rPr>
+                <w:b/>
+                <w:bCs/>
+              </w:rPr>
+              <w:t>user_id</w:t>
+            </w:r>
+            <w:proofErr w:type="spellEnd"/>
           </w:p>
         </w:tc>
         <w:tc>
@@ -24025,7 +25470,23 @@
                 <w:b/>
                 <w:bCs/>
               </w:rPr>
-              <w:t>Store_ id = manager. manager _stores[i] &amp;</w:t>
+              <w:t>Store_ id = manager. manager _stores[</w:t>
+            </w:r>
+            <w:proofErr w:type="spellStart"/>
+            <w:r>
+              <w:rPr>
+                <w:b/>
+                <w:bCs/>
+              </w:rPr>
+              <w:t>i</w:t>
+            </w:r>
+            <w:proofErr w:type="spellEnd"/>
+            <w:r>
+              <w:rPr>
+                <w:b/>
+                <w:bCs/>
+              </w:rPr>
+              <w:t>] &amp;</w:t>
             </w:r>
           </w:p>
           <w:p>
@@ -24088,8 +25549,17 @@
                 <w:b/>
                 <w:bCs/>
               </w:rPr>
-              <w:t xml:space="preserve"> = user_id</w:t>
-            </w:r>
+              <w:t xml:space="preserve"> = </w:t>
+            </w:r>
+            <w:proofErr w:type="spellStart"/>
+            <w:r>
+              <w:rPr>
+                <w:b/>
+                <w:bCs/>
+              </w:rPr>
+              <w:t>user_id</w:t>
+            </w:r>
+            <w:proofErr w:type="spellEnd"/>
           </w:p>
           <w:p>
             <w:pPr>
@@ -24179,7 +25649,23 @@
                 <w:b/>
                 <w:bCs/>
               </w:rPr>
-              <w:t>Store_ id = manager. manager _stores[i] &amp;</w:t>
+              <w:t>Store_ id = manager. manager _stores[</w:t>
+            </w:r>
+            <w:proofErr w:type="spellStart"/>
+            <w:r>
+              <w:rPr>
+                <w:b/>
+                <w:bCs/>
+              </w:rPr>
+              <w:t>i</w:t>
+            </w:r>
+            <w:proofErr w:type="spellEnd"/>
+            <w:r>
+              <w:rPr>
+                <w:b/>
+                <w:bCs/>
+              </w:rPr>
+              <w:t>] &amp;</w:t>
             </w:r>
           </w:p>
           <w:p>
@@ -24258,8 +25744,17 @@
                 <w:b/>
                 <w:bCs/>
               </w:rPr>
-              <w:t xml:space="preserve"> = user_id</w:t>
-            </w:r>
+              <w:t xml:space="preserve"> = </w:t>
+            </w:r>
+            <w:proofErr w:type="spellStart"/>
+            <w:r>
+              <w:rPr>
+                <w:b/>
+                <w:bCs/>
+              </w:rPr>
+              <w:t>user_id</w:t>
+            </w:r>
+            <w:proofErr w:type="spellEnd"/>
           </w:p>
         </w:tc>
         <w:tc>
@@ -26019,6 +27514,7 @@
               </w:rPr>
               <w:t xml:space="preserve">Store_ id = </w:t>
             </w:r>
+            <w:proofErr w:type="spellStart"/>
             <w:proofErr w:type="gramStart"/>
             <w:r>
               <w:rPr>
@@ -26027,6 +27523,7 @@
               </w:rPr>
               <w:t>user.owner</w:t>
             </w:r>
+            <w:proofErr w:type="spellEnd"/>
             <w:proofErr w:type="gramEnd"/>
             <w:r>
               <w:t xml:space="preserve"> </w:t>
@@ -26036,7 +27533,23 @@
                 <w:b/>
                 <w:bCs/>
               </w:rPr>
-              <w:t>_stores[i]</w:t>
+              <w:t>_stores[</w:t>
+            </w:r>
+            <w:proofErr w:type="spellStart"/>
+            <w:r>
+              <w:rPr>
+                <w:b/>
+                <w:bCs/>
+              </w:rPr>
+              <w:t>i</w:t>
+            </w:r>
+            <w:proofErr w:type="spellEnd"/>
+            <w:r>
+              <w:rPr>
+                <w:b/>
+                <w:bCs/>
+              </w:rPr>
+              <w:t>]</w:t>
             </w:r>
           </w:p>
         </w:tc>
@@ -26134,7 +27647,23 @@
                 <w:b/>
                 <w:bCs/>
               </w:rPr>
-              <w:t>= user. owner _stores[i]</w:t>
+              <w:t>= user. owner _stores[</w:t>
+            </w:r>
+            <w:proofErr w:type="spellStart"/>
+            <w:r>
+              <w:rPr>
+                <w:b/>
+                <w:bCs/>
+              </w:rPr>
+              <w:t>i</w:t>
+            </w:r>
+            <w:proofErr w:type="spellEnd"/>
+            <w:r>
+              <w:rPr>
+                <w:b/>
+                <w:bCs/>
+              </w:rPr>
+              <w:t>]</w:t>
             </w:r>
           </w:p>
         </w:tc>
@@ -26670,8 +28199,25 @@
                 <w:b/>
                 <w:bCs/>
               </w:rPr>
-              <w:t xml:space="preserve">_stores[i] &amp; </w:t>
-            </w:r>
+              <w:t>_stores[</w:t>
+            </w:r>
+            <w:proofErr w:type="spellStart"/>
+            <w:r>
+              <w:rPr>
+                <w:b/>
+                <w:bCs/>
+              </w:rPr>
+              <w:t>i</w:t>
+            </w:r>
+            <w:proofErr w:type="spellEnd"/>
+            <w:r>
+              <w:rPr>
+                <w:b/>
+                <w:bCs/>
+              </w:rPr>
+              <w:t xml:space="preserve">] &amp; </w:t>
+            </w:r>
+            <w:proofErr w:type="spellStart"/>
             <w:proofErr w:type="gramStart"/>
             <w:r>
               <w:rPr>
@@ -26686,7 +28232,31 @@
                 <w:b/>
                 <w:bCs/>
               </w:rPr>
-              <w:t>.contains(answering_questions)</w:t>
+              <w:t>.contains</w:t>
+            </w:r>
+            <w:proofErr w:type="spellEnd"/>
+            <w:r>
+              <w:rPr>
+                <w:b/>
+                <w:bCs/>
+              </w:rPr>
+              <w:t>(</w:t>
+            </w:r>
+            <w:proofErr w:type="spellStart"/>
+            <w:r>
+              <w:rPr>
+                <w:b/>
+                <w:bCs/>
+              </w:rPr>
+              <w:t>answering_questions</w:t>
+            </w:r>
+            <w:proofErr w:type="spellEnd"/>
+            <w:r>
+              <w:rPr>
+                <w:b/>
+                <w:bCs/>
+              </w:rPr>
+              <w:t>)</w:t>
             </w:r>
           </w:p>
         </w:tc>
@@ -26784,7 +28354,71 @@
                 <w:b/>
                 <w:bCs/>
               </w:rPr>
-              <w:t>= user.manager_stores[i] &amp; !user.permissions.contains(answering_questions)</w:t>
+              <w:t xml:space="preserve">= </w:t>
+            </w:r>
+            <w:proofErr w:type="spellStart"/>
+            <w:r>
+              <w:rPr>
+                <w:b/>
+                <w:bCs/>
+              </w:rPr>
+              <w:t>user.manager_stores</w:t>
+            </w:r>
+            <w:proofErr w:type="spellEnd"/>
+            <w:r>
+              <w:rPr>
+                <w:b/>
+                <w:bCs/>
+              </w:rPr>
+              <w:t>[</w:t>
+            </w:r>
+            <w:proofErr w:type="spellStart"/>
+            <w:r>
+              <w:rPr>
+                <w:b/>
+                <w:bCs/>
+              </w:rPr>
+              <w:t>i</w:t>
+            </w:r>
+            <w:proofErr w:type="spellEnd"/>
+            <w:r>
+              <w:rPr>
+                <w:b/>
+                <w:bCs/>
+              </w:rPr>
+              <w:t>] &amp; !</w:t>
+            </w:r>
+            <w:proofErr w:type="spellStart"/>
+            <w:r>
+              <w:rPr>
+                <w:b/>
+                <w:bCs/>
+              </w:rPr>
+              <w:t>user.permissions.contains</w:t>
+            </w:r>
+            <w:proofErr w:type="spellEnd"/>
+            <w:r>
+              <w:rPr>
+                <w:b/>
+                <w:bCs/>
+              </w:rPr>
+              <w:t>(</w:t>
+            </w:r>
+            <w:proofErr w:type="spellStart"/>
+            <w:r>
+              <w:rPr>
+                <w:b/>
+                <w:bCs/>
+              </w:rPr>
+              <w:t>answering_questions</w:t>
+            </w:r>
+            <w:proofErr w:type="spellEnd"/>
+            <w:r>
+              <w:rPr>
+                <w:b/>
+                <w:bCs/>
+              </w:rPr>
+              <w:t>)</w:t>
             </w:r>
           </w:p>
         </w:tc>
@@ -27268,8 +28902,25 @@
                 <w:b/>
                 <w:bCs/>
               </w:rPr>
-              <w:t xml:space="preserve">_stores[i] &amp; </w:t>
-            </w:r>
+              <w:t>_stores[</w:t>
+            </w:r>
+            <w:proofErr w:type="spellStart"/>
+            <w:r>
+              <w:rPr>
+                <w:b/>
+                <w:bCs/>
+              </w:rPr>
+              <w:t>i</w:t>
+            </w:r>
+            <w:proofErr w:type="spellEnd"/>
+            <w:r>
+              <w:rPr>
+                <w:b/>
+                <w:bCs/>
+              </w:rPr>
+              <w:t xml:space="preserve">] &amp; </w:t>
+            </w:r>
+            <w:proofErr w:type="spellStart"/>
             <w:proofErr w:type="gramStart"/>
             <w:r>
               <w:rPr>
@@ -27284,7 +28935,31 @@
                 <w:b/>
                 <w:bCs/>
               </w:rPr>
-              <w:t>.contains(access_puchases)</w:t>
+              <w:t>.contains</w:t>
+            </w:r>
+            <w:proofErr w:type="spellEnd"/>
+            <w:r>
+              <w:rPr>
+                <w:b/>
+                <w:bCs/>
+              </w:rPr>
+              <w:t>(</w:t>
+            </w:r>
+            <w:proofErr w:type="spellStart"/>
+            <w:r>
+              <w:rPr>
+                <w:b/>
+                <w:bCs/>
+              </w:rPr>
+              <w:t>access_puchases</w:t>
+            </w:r>
+            <w:proofErr w:type="spellEnd"/>
+            <w:r>
+              <w:rPr>
+                <w:b/>
+                <w:bCs/>
+              </w:rPr>
+              <w:t>)</w:t>
             </w:r>
           </w:p>
         </w:tc>
@@ -27382,7 +29057,71 @@
                 <w:b/>
                 <w:bCs/>
               </w:rPr>
-              <w:t>= user.manager_stores[i] &amp; !user.permissions.contains(access_puchases)</w:t>
+              <w:t xml:space="preserve">= </w:t>
+            </w:r>
+            <w:proofErr w:type="spellStart"/>
+            <w:r>
+              <w:rPr>
+                <w:b/>
+                <w:bCs/>
+              </w:rPr>
+              <w:t>user.manager_stores</w:t>
+            </w:r>
+            <w:proofErr w:type="spellEnd"/>
+            <w:r>
+              <w:rPr>
+                <w:b/>
+                <w:bCs/>
+              </w:rPr>
+              <w:t>[</w:t>
+            </w:r>
+            <w:proofErr w:type="spellStart"/>
+            <w:r>
+              <w:rPr>
+                <w:b/>
+                <w:bCs/>
+              </w:rPr>
+              <w:t>i</w:t>
+            </w:r>
+            <w:proofErr w:type="spellEnd"/>
+            <w:r>
+              <w:rPr>
+                <w:b/>
+                <w:bCs/>
+              </w:rPr>
+              <w:t>] &amp; !</w:t>
+            </w:r>
+            <w:proofErr w:type="spellStart"/>
+            <w:r>
+              <w:rPr>
+                <w:b/>
+                <w:bCs/>
+              </w:rPr>
+              <w:t>user.permissions.contains</w:t>
+            </w:r>
+            <w:proofErr w:type="spellEnd"/>
+            <w:r>
+              <w:rPr>
+                <w:b/>
+                <w:bCs/>
+              </w:rPr>
+              <w:t>(</w:t>
+            </w:r>
+            <w:proofErr w:type="spellStart"/>
+            <w:r>
+              <w:rPr>
+                <w:b/>
+                <w:bCs/>
+              </w:rPr>
+              <w:t>access_puchases</w:t>
+            </w:r>
+            <w:proofErr w:type="spellEnd"/>
+            <w:r>
+              <w:rPr>
+                <w:b/>
+                <w:bCs/>
+              </w:rPr>
+              <w:t>)</w:t>
             </w:r>
           </w:p>
         </w:tc>
@@ -27956,12 +29695,21 @@
                 <w:rtl/>
               </w:rPr>
             </w:pPr>
-            <w:r>
-              <w:rPr>
-                <w:b/>
-                <w:bCs/>
-              </w:rPr>
-              <w:t xml:space="preserve">Store_id does not </w:t>
+            <w:proofErr w:type="spellStart"/>
+            <w:r>
+              <w:rPr>
+                <w:b/>
+                <w:bCs/>
+              </w:rPr>
+              <w:t>Store_id</w:t>
+            </w:r>
+            <w:proofErr w:type="spellEnd"/>
+            <w:r>
+              <w:rPr>
+                <w:b/>
+                <w:bCs/>
+              </w:rPr>
+              <w:t xml:space="preserve"> does not </w:t>
             </w:r>
             <w:proofErr w:type="gramStart"/>
             <w:r>
@@ -28134,13 +29882,29 @@
         <w:t>, t</w:t>
       </w:r>
       <w:r>
-        <w:t>he remove_user exists in the syste</w:t>
+        <w:t xml:space="preserve">he </w:t>
+      </w:r>
+      <w:proofErr w:type="spellStart"/>
+      <w:r>
+        <w:t>remove_user</w:t>
+      </w:r>
+      <w:proofErr w:type="spellEnd"/>
+      <w:r>
+        <w:t xml:space="preserve"> exists in the syste</w:t>
       </w:r>
       <w:r>
         <w:t>m, t</w:t>
       </w:r>
       <w:r>
-        <w:t>he remove_user is not an admin</w:t>
+        <w:t xml:space="preserve">he </w:t>
+      </w:r>
+      <w:proofErr w:type="spellStart"/>
+      <w:r>
+        <w:t>remove_user</w:t>
+      </w:r>
+      <w:proofErr w:type="spellEnd"/>
+      <w:r>
+        <w:t xml:space="preserve"> is not an admin</w:t>
       </w:r>
     </w:p>
     <w:p>
@@ -28169,8 +29933,13 @@
         </w:rPr>
         <w:t xml:space="preserve"> </w:t>
       </w:r>
-      <w:r>
-        <w:t>Remove_user id</w:t>
+      <w:proofErr w:type="spellStart"/>
+      <w:r>
+        <w:t>Remove_user</w:t>
+      </w:r>
+      <w:proofErr w:type="spellEnd"/>
+      <w:r>
+        <w:t xml:space="preserve"> id</w:t>
       </w:r>
       <w:r>
         <w:t>, u</w:t>
@@ -28213,7 +29982,15 @@
         <w:bidi w:val="0"/>
       </w:pPr>
       <w:r>
-        <w:t>User enters the remove_user id</w:t>
+        <w:t xml:space="preserve">User enters the </w:t>
+      </w:r>
+      <w:proofErr w:type="spellStart"/>
+      <w:r>
+        <w:t>remove_user</w:t>
+      </w:r>
+      <w:proofErr w:type="spellEnd"/>
+      <w:r>
+        <w:t xml:space="preserve"> id</w:t>
       </w:r>
     </w:p>
     <w:p>
@@ -28252,7 +30029,15 @@
         <w:bidi w:val="0"/>
       </w:pPr>
       <w:r>
-        <w:t>The system verifies that the remove_user id exists</w:t>
+        <w:t xml:space="preserve">The system verifies that the </w:t>
+      </w:r>
+      <w:proofErr w:type="spellStart"/>
+      <w:r>
+        <w:t>remove_user</w:t>
+      </w:r>
+      <w:proofErr w:type="spellEnd"/>
+      <w:r>
+        <w:t xml:space="preserve"> id exists</w:t>
       </w:r>
     </w:p>
     <w:p>
@@ -28265,7 +30050,15 @@
         <w:bidi w:val="0"/>
       </w:pPr>
       <w:r>
-        <w:t>The system deletes the remove_user from the system</w:t>
+        <w:t xml:space="preserve">The system deletes the </w:t>
+      </w:r>
+      <w:proofErr w:type="spellStart"/>
+      <w:r>
+        <w:t>remove_user</w:t>
+      </w:r>
+      <w:proofErr w:type="spellEnd"/>
+      <w:r>
+        <w:t xml:space="preserve"> from the system</w:t>
       </w:r>
     </w:p>
     <w:p>
@@ -28278,7 +30071,15 @@
         <w:bidi w:val="0"/>
       </w:pPr>
       <w:r>
-        <w:t xml:space="preserve">The system deletes all the remove_user appointments </w:t>
+        <w:t xml:space="preserve">The system deletes all the </w:t>
+      </w:r>
+      <w:proofErr w:type="spellStart"/>
+      <w:r>
+        <w:t>remove_user</w:t>
+      </w:r>
+      <w:proofErr w:type="spellEnd"/>
+      <w:r>
+        <w:t xml:space="preserve"> appointments </w:t>
       </w:r>
     </w:p>
     <w:p>
@@ -28291,7 +30092,15 @@
         <w:bidi w:val="0"/>
       </w:pPr>
       <w:r>
-        <w:t>The system removes all the stores who were created by this remove_user (use-case 2.6.1)</w:t>
+        <w:t xml:space="preserve">The system removes all the stores who were created by this </w:t>
+      </w:r>
+      <w:proofErr w:type="spellStart"/>
+      <w:r>
+        <w:t>remove_user</w:t>
+      </w:r>
+      <w:proofErr w:type="spellEnd"/>
+      <w:r>
+        <w:t xml:space="preserve"> (use-case 2.6.1)</w:t>
       </w:r>
     </w:p>
     <w:p>
@@ -28478,12 +30287,21 @@
                 <w:bCs/>
               </w:rPr>
             </w:pPr>
-            <w:r>
-              <w:rPr>
-                <w:b/>
-                <w:bCs/>
-              </w:rPr>
-              <w:t>Remove_user_ id exists</w:t>
+            <w:proofErr w:type="spellStart"/>
+            <w:r>
+              <w:rPr>
+                <w:b/>
+                <w:bCs/>
+              </w:rPr>
+              <w:t>Remove_user</w:t>
+            </w:r>
+            <w:proofErr w:type="spellEnd"/>
+            <w:r>
+              <w:rPr>
+                <w:b/>
+                <w:bCs/>
+              </w:rPr>
+              <w:t>_ id exists</w:t>
             </w:r>
           </w:p>
         </w:tc>
@@ -28560,12 +30378,21 @@
                 <w:rtl/>
               </w:rPr>
             </w:pPr>
-            <w:r>
-              <w:rPr>
-                <w:b/>
-                <w:bCs/>
-              </w:rPr>
-              <w:t>Remove_user_ id does not exist</w:t>
+            <w:proofErr w:type="spellStart"/>
+            <w:r>
+              <w:rPr>
+                <w:b/>
+                <w:bCs/>
+              </w:rPr>
+              <w:t>Remove_user</w:t>
+            </w:r>
+            <w:proofErr w:type="spellEnd"/>
+            <w:r>
+              <w:rPr>
+                <w:b/>
+                <w:bCs/>
+              </w:rPr>
+              <w:t>_ id does not exist</w:t>
             </w:r>
           </w:p>
         </w:tc>
@@ -28858,7 +30685,15 @@
         <w:bidi w:val="0"/>
       </w:pPr>
       <w:r>
-        <w:t>The system notifies the complaint_user about user’s answer</w:t>
+        <w:t xml:space="preserve">The system notifies the </w:t>
+      </w:r>
+      <w:proofErr w:type="spellStart"/>
+      <w:r>
+        <w:t>complaint_user</w:t>
+      </w:r>
+      <w:proofErr w:type="spellEnd"/>
+      <w:r>
+        <w:t xml:space="preserve"> about user’s answer</w:t>
       </w:r>
     </w:p>
     <w:p>
@@ -29072,7 +30907,23 @@
                 <w:b/>
                 <w:bCs/>
               </w:rPr>
-              <w:t>User_ id = Admins[i].id</w:t>
+              <w:t>User_ id = Admins[</w:t>
+            </w:r>
+            <w:proofErr w:type="spellStart"/>
+            <w:r>
+              <w:rPr>
+                <w:b/>
+                <w:bCs/>
+              </w:rPr>
+              <w:t>i</w:t>
+            </w:r>
+            <w:proofErr w:type="spellEnd"/>
+            <w:r>
+              <w:rPr>
+                <w:b/>
+                <w:bCs/>
+              </w:rPr>
+              <w:t>].id</w:t>
             </w:r>
           </w:p>
         </w:tc>
@@ -29155,15 +31006,40 @@
                 <w:b/>
                 <w:bCs/>
               </w:rPr>
-              <w:t>!Admins.contains</w:t>
-            </w:r>
+              <w:t>!</w:t>
+            </w:r>
+            <w:proofErr w:type="spellStart"/>
+            <w:r>
+              <w:rPr>
+                <w:b/>
+                <w:bCs/>
+              </w:rPr>
+              <w:t>Admins.contains</w:t>
+            </w:r>
+            <w:proofErr w:type="spellEnd"/>
             <w:proofErr w:type="gramEnd"/>
             <w:r>
               <w:rPr>
                 <w:b/>
                 <w:bCs/>
               </w:rPr>
-              <w:t>(User_id)</w:t>
+              <w:t>(</w:t>
+            </w:r>
+            <w:proofErr w:type="spellStart"/>
+            <w:r>
+              <w:rPr>
+                <w:b/>
+                <w:bCs/>
+              </w:rPr>
+              <w:t>User_id</w:t>
+            </w:r>
+            <w:proofErr w:type="spellEnd"/>
+            <w:r>
+              <w:rPr>
+                <w:b/>
+                <w:bCs/>
+              </w:rPr>
+              <w:t>)</w:t>
             </w:r>
           </w:p>
         </w:tc>
@@ -29616,7 +31492,55 @@
                 <w:b/>
                 <w:bCs/>
               </w:rPr>
-              <w:t>User_ id = Admins[i].id &amp; Store_id = Stores[i]</w:t>
+              <w:t>User_ id = Admins[</w:t>
+            </w:r>
+            <w:proofErr w:type="spellStart"/>
+            <w:r>
+              <w:rPr>
+                <w:b/>
+                <w:bCs/>
+              </w:rPr>
+              <w:t>i</w:t>
+            </w:r>
+            <w:proofErr w:type="spellEnd"/>
+            <w:r>
+              <w:rPr>
+                <w:b/>
+                <w:bCs/>
+              </w:rPr>
+              <w:t xml:space="preserve">].id &amp; </w:t>
+            </w:r>
+            <w:proofErr w:type="spellStart"/>
+            <w:r>
+              <w:rPr>
+                <w:b/>
+                <w:bCs/>
+              </w:rPr>
+              <w:t>Store_id</w:t>
+            </w:r>
+            <w:proofErr w:type="spellEnd"/>
+            <w:r>
+              <w:rPr>
+                <w:b/>
+                <w:bCs/>
+              </w:rPr>
+              <w:t xml:space="preserve"> = Stores[</w:t>
+            </w:r>
+            <w:proofErr w:type="spellStart"/>
+            <w:r>
+              <w:rPr>
+                <w:b/>
+                <w:bCs/>
+              </w:rPr>
+              <w:t>i</w:t>
+            </w:r>
+            <w:proofErr w:type="spellEnd"/>
+            <w:r>
+              <w:rPr>
+                <w:b/>
+                <w:bCs/>
+              </w:rPr>
+              <w:t>]</w:t>
             </w:r>
           </w:p>
         </w:tc>
@@ -29693,12 +31617,37 @@
                 <w:rtl/>
               </w:rPr>
             </w:pPr>
-            <w:r>
-              <w:rPr>
-                <w:b/>
-                <w:bCs/>
-              </w:rPr>
-              <w:t xml:space="preserve">Admins.contains(User_id) </w:t>
+            <w:proofErr w:type="spellStart"/>
+            <w:r>
+              <w:rPr>
+                <w:b/>
+                <w:bCs/>
+              </w:rPr>
+              <w:t>Admins.contains</w:t>
+            </w:r>
+            <w:proofErr w:type="spellEnd"/>
+            <w:r>
+              <w:rPr>
+                <w:b/>
+                <w:bCs/>
+              </w:rPr>
+              <w:t>(</w:t>
+            </w:r>
+            <w:proofErr w:type="spellStart"/>
+            <w:r>
+              <w:rPr>
+                <w:b/>
+                <w:bCs/>
+              </w:rPr>
+              <w:t>User_id</w:t>
+            </w:r>
+            <w:proofErr w:type="spellEnd"/>
+            <w:r>
+              <w:rPr>
+                <w:b/>
+                <w:bCs/>
+              </w:rPr>
+              <w:t xml:space="preserve">) </w:t>
             </w:r>
             <w:proofErr w:type="gramStart"/>
             <w:r>
@@ -29708,13 +31657,38 @@
               </w:rPr>
               <w:t>&amp; !</w:t>
             </w:r>
+            <w:proofErr w:type="spellStart"/>
             <w:proofErr w:type="gramEnd"/>
             <w:r>
               <w:rPr>
                 <w:b/>
                 <w:bCs/>
               </w:rPr>
-              <w:t>Stores.contains(store_id)</w:t>
+              <w:t>Stores.contains</w:t>
+            </w:r>
+            <w:proofErr w:type="spellEnd"/>
+            <w:r>
+              <w:rPr>
+                <w:b/>
+                <w:bCs/>
+              </w:rPr>
+              <w:t>(</w:t>
+            </w:r>
+            <w:proofErr w:type="spellStart"/>
+            <w:r>
+              <w:rPr>
+                <w:b/>
+                <w:bCs/>
+              </w:rPr>
+              <w:t>store_id</w:t>
+            </w:r>
+            <w:proofErr w:type="spellEnd"/>
+            <w:r>
+              <w:rPr>
+                <w:b/>
+                <w:bCs/>
+              </w:rPr>
+              <w:t>)</w:t>
             </w:r>
           </w:p>
         </w:tc>
@@ -29898,10 +31872,18 @@
         <w:t>User id</w:t>
       </w:r>
       <w:r>
-        <w:t>, p</w:t>
-      </w:r>
-      <w:r>
-        <w:t>urchase_user id</w:t>
+        <w:t xml:space="preserve">, </w:t>
+      </w:r>
+      <w:proofErr w:type="spellStart"/>
+      <w:r>
+        <w:t>p</w:t>
+      </w:r>
+      <w:r>
+        <w:t>urchase_user</w:t>
+      </w:r>
+      <w:proofErr w:type="spellEnd"/>
+      <w:r>
+        <w:t xml:space="preserve"> id</w:t>
       </w:r>
     </w:p>
     <w:p>
@@ -29951,7 +31933,15 @@
         <w:bidi w:val="0"/>
       </w:pPr>
       <w:r>
-        <w:t>User enter the purchase_user id</w:t>
+        <w:t xml:space="preserve">User enter the </w:t>
+      </w:r>
+      <w:proofErr w:type="spellStart"/>
+      <w:r>
+        <w:t>purchase_user</w:t>
+      </w:r>
+      <w:proofErr w:type="spellEnd"/>
+      <w:r>
+        <w:t xml:space="preserve"> id</w:t>
       </w:r>
     </w:p>
     <w:p>
@@ -29990,7 +31980,15 @@
         <w:bidi w:val="0"/>
       </w:pPr>
       <w:r>
-        <w:t>The user gets a response with purchases history of this specific purchase_user according to success or failure</w:t>
+        <w:t xml:space="preserve">The user gets a response with purchases history of this specific </w:t>
+      </w:r>
+      <w:proofErr w:type="spellStart"/>
+      <w:r>
+        <w:t>purchase_user</w:t>
+      </w:r>
+      <w:proofErr w:type="spellEnd"/>
+      <w:r>
+        <w:t xml:space="preserve"> according to success or failure</w:t>
       </w:r>
     </w:p>
     <w:p>
@@ -30169,7 +32167,55 @@
                 <w:b/>
                 <w:bCs/>
               </w:rPr>
-              <w:t>User_ id = Admins[i].id &amp; Purcahse_user_id = Users[i].id</w:t>
+              <w:t>User_ id = Admins[</w:t>
+            </w:r>
+            <w:proofErr w:type="spellStart"/>
+            <w:r>
+              <w:rPr>
+                <w:b/>
+                <w:bCs/>
+              </w:rPr>
+              <w:t>i</w:t>
+            </w:r>
+            <w:proofErr w:type="spellEnd"/>
+            <w:r>
+              <w:rPr>
+                <w:b/>
+                <w:bCs/>
+              </w:rPr>
+              <w:t xml:space="preserve">].id &amp; </w:t>
+            </w:r>
+            <w:proofErr w:type="spellStart"/>
+            <w:r>
+              <w:rPr>
+                <w:b/>
+                <w:bCs/>
+              </w:rPr>
+              <w:t>Purcahse_user_id</w:t>
+            </w:r>
+            <w:proofErr w:type="spellEnd"/>
+            <w:r>
+              <w:rPr>
+                <w:b/>
+                <w:bCs/>
+              </w:rPr>
+              <w:t xml:space="preserve"> = Users[</w:t>
+            </w:r>
+            <w:proofErr w:type="spellStart"/>
+            <w:r>
+              <w:rPr>
+                <w:b/>
+                <w:bCs/>
+              </w:rPr>
+              <w:t>i</w:t>
+            </w:r>
+            <w:proofErr w:type="spellEnd"/>
+            <w:r>
+              <w:rPr>
+                <w:b/>
+                <w:bCs/>
+              </w:rPr>
+              <w:t>].id</w:t>
             </w:r>
           </w:p>
         </w:tc>
@@ -30246,12 +32292,37 @@
                 <w:rtl/>
               </w:rPr>
             </w:pPr>
-            <w:r>
-              <w:rPr>
-                <w:b/>
-                <w:bCs/>
-              </w:rPr>
-              <w:t xml:space="preserve">Admins.contains(User_id) </w:t>
+            <w:proofErr w:type="spellStart"/>
+            <w:r>
+              <w:rPr>
+                <w:b/>
+                <w:bCs/>
+              </w:rPr>
+              <w:t>Admins.contains</w:t>
+            </w:r>
+            <w:proofErr w:type="spellEnd"/>
+            <w:r>
+              <w:rPr>
+                <w:b/>
+                <w:bCs/>
+              </w:rPr>
+              <w:t>(</w:t>
+            </w:r>
+            <w:proofErr w:type="spellStart"/>
+            <w:r>
+              <w:rPr>
+                <w:b/>
+                <w:bCs/>
+              </w:rPr>
+              <w:t>User_id</w:t>
+            </w:r>
+            <w:proofErr w:type="spellEnd"/>
+            <w:r>
+              <w:rPr>
+                <w:b/>
+                <w:bCs/>
+              </w:rPr>
+              <w:t xml:space="preserve">) </w:t>
             </w:r>
             <w:proofErr w:type="gramStart"/>
             <w:r>
@@ -30261,13 +32332,38 @@
               </w:rPr>
               <w:t>&amp; !</w:t>
             </w:r>
+            <w:proofErr w:type="spellStart"/>
             <w:proofErr w:type="gramEnd"/>
             <w:r>
               <w:rPr>
                 <w:b/>
                 <w:bCs/>
               </w:rPr>
-              <w:t>Users.contains(purchase_user_id)</w:t>
+              <w:t>Users.contains</w:t>
+            </w:r>
+            <w:proofErr w:type="spellEnd"/>
+            <w:r>
+              <w:rPr>
+                <w:b/>
+                <w:bCs/>
+              </w:rPr>
+              <w:t>(</w:t>
+            </w:r>
+            <w:proofErr w:type="spellStart"/>
+            <w:r>
+              <w:rPr>
+                <w:b/>
+                <w:bCs/>
+              </w:rPr>
+              <w:t>purchase_user_id</w:t>
+            </w:r>
+            <w:proofErr w:type="spellEnd"/>
+            <w:r>
+              <w:rPr>
+                <w:b/>
+                <w:bCs/>
+              </w:rPr>
+              <w:t>)</w:t>
             </w:r>
           </w:p>
         </w:tc>
@@ -30328,6 +32424,16 @@
         <w:rPr>
           <w:b/>
           <w:bCs/>
+        </w:rPr>
+      </w:pPr>
+    </w:p>
+    <w:p>
+      <w:pPr>
+        <w:pStyle w:val="1"/>
+        <w:bidi w:val="0"/>
+        <w:rPr>
+          <w:b/>
+          <w:bCs/>
           <w:rtl/>
         </w:rPr>
       </w:pPr>
@@ -30471,7 +32577,6 @@
           <w:b/>
           <w:bCs/>
         </w:rPr>
-        <w:lastRenderedPageBreak/>
         <w:t>Actions :</w:t>
       </w:r>
       <w:proofErr w:type="gramEnd"/>
@@ -30687,7 +32792,23 @@
                 <w:b/>
                 <w:bCs/>
               </w:rPr>
-              <w:t>User_ id = Admins[i].id</w:t>
+              <w:t>User_ id = Admins[</w:t>
+            </w:r>
+            <w:proofErr w:type="spellStart"/>
+            <w:r>
+              <w:rPr>
+                <w:b/>
+                <w:bCs/>
+              </w:rPr>
+              <w:t>i</w:t>
+            </w:r>
+            <w:proofErr w:type="spellEnd"/>
+            <w:r>
+              <w:rPr>
+                <w:b/>
+                <w:bCs/>
+              </w:rPr>
+              <w:t>].id</w:t>
             </w:r>
           </w:p>
         </w:tc>
@@ -30770,15 +32891,40 @@
                 <w:b/>
                 <w:bCs/>
               </w:rPr>
-              <w:t>!Admins.contains</w:t>
-            </w:r>
+              <w:t>!</w:t>
+            </w:r>
+            <w:proofErr w:type="spellStart"/>
+            <w:r>
+              <w:rPr>
+                <w:b/>
+                <w:bCs/>
+              </w:rPr>
+              <w:t>Admins.contains</w:t>
+            </w:r>
+            <w:proofErr w:type="spellEnd"/>
             <w:proofErr w:type="gramEnd"/>
             <w:r>
               <w:rPr>
                 <w:b/>
                 <w:bCs/>
               </w:rPr>
-              <w:t>(User_id)</w:t>
+              <w:t>(</w:t>
+            </w:r>
+            <w:proofErr w:type="spellStart"/>
+            <w:r>
+              <w:rPr>
+                <w:b/>
+                <w:bCs/>
+              </w:rPr>
+              <w:t>User_id</w:t>
+            </w:r>
+            <w:proofErr w:type="spellEnd"/>
+            <w:r>
+              <w:rPr>
+                <w:b/>
+                <w:bCs/>
+              </w:rPr>
+              <w:t>)</w:t>
             </w:r>
           </w:p>
         </w:tc>

</xml_diff>